<commit_message>
upload export CSV requirement
</commit_message>
<xml_diff>
--- a/LA_PM/pro_la18_pm/05_PhieuKetQua/Task/12_NguyenThiMinhHang/Task ngày_17_10_2017.docx
+++ b/LA_PM/pro_la18_pm/05_PhieuKetQua/Task/12_NguyenThiMinhHang/Task ngày_17_10_2017.docx
@@ -1,6 +1,6 @@
 
 <file path=word/document.xml><?xml version="1.0" encoding="utf-8"?>
-<w:document xmlns:ve="http://schemas.openxmlformats.org/markup-compatibility/2006" xmlns:o="urn:schemas-microsoft-com:office:office" xmlns:r="http://schemas.openxmlformats.org/officeDocument/2006/relationships" xmlns:m="http://schemas.openxmlformats.org/officeDocument/2006/math" xmlns:v="urn:schemas-microsoft-com:vml" xmlns:wp="http://schemas.openxmlformats.org/drawingml/2006/wordprocessingDrawing" xmlns:w10="urn:schemas-microsoft-com:office:word" xmlns:w="http://schemas.openxmlformats.org/wordprocessingml/2006/main" xmlns:wne="http://schemas.microsoft.com/office/word/2006/wordml">
+<w:document xmlns:wpc="http://schemas.microsoft.com/office/word/2010/wordprocessingCanvas" xmlns:mc="http://schemas.openxmlformats.org/markup-compatibility/2006" xmlns:o="urn:schemas-microsoft-com:office:office" xmlns:r="http://schemas.openxmlformats.org/officeDocument/2006/relationships" xmlns:m="http://schemas.openxmlformats.org/officeDocument/2006/math" xmlns:v="urn:schemas-microsoft-com:vml" xmlns:wp14="http://schemas.microsoft.com/office/word/2010/wordprocessingDrawing" xmlns:wp="http://schemas.openxmlformats.org/drawingml/2006/wordprocessingDrawing" xmlns:w10="urn:schemas-microsoft-com:office:word" xmlns:w="http://schemas.openxmlformats.org/wordprocessingml/2006/main" xmlns:w14="http://schemas.microsoft.com/office/word/2010/wordml" xmlns:w15="http://schemas.microsoft.com/office/word/2012/wordml" xmlns:wpg="http://schemas.microsoft.com/office/word/2010/wordprocessingGroup" xmlns:wpi="http://schemas.microsoft.com/office/word/2010/wordprocessingInk" xmlns:wne="http://schemas.microsoft.com/office/word/2006/wordml" xmlns:wps="http://schemas.microsoft.com/office/word/2010/wordprocessingShape" mc:Ignorable="w14 w15 wp14">
   <w:body>
     <w:p>
       <w:pPr>
@@ -19,43 +19,30 @@
           <w:sz w:val="24"/>
         </w:rPr>
       </w:pPr>
-      <w:proofErr w:type="spellStart"/>
       <w:r>
         <w:rPr>
           <w:rFonts w:ascii="Times New Roman" w:hAnsi="Times New Roman"/>
           <w:b/>
           <w:sz w:val="24"/>
         </w:rPr>
-        <w:t>Họtên</w:t>
+        <w:t>Họ</w:t>
       </w:r>
-      <w:proofErr w:type="spellEnd"/>
       <w:r>
         <w:rPr>
           <w:rFonts w:ascii="Times New Roman" w:hAnsi="Times New Roman"/>
           <w:b/>
           <w:sz w:val="24"/>
         </w:rPr>
-        <w:t xml:space="preserve">: </w:t>
+        <w:t xml:space="preserve">tên: </w:t>
       </w:r>
-      <w:proofErr w:type="spellStart"/>
       <w:r>
         <w:rPr>
           <w:rFonts w:ascii="Times New Roman" w:hAnsi="Times New Roman"/>
           <w:b/>
           <w:sz w:val="24"/>
         </w:rPr>
-        <w:t>NguyễnThị</w:t>
+        <w:t xml:space="preserve">Nguyễn Thị Minh </w:t>
       </w:r>
-      <w:proofErr w:type="spellEnd"/>
-      <w:r>
-        <w:rPr>
-          <w:rFonts w:ascii="Times New Roman" w:hAnsi="Times New Roman"/>
-          <w:b/>
-          <w:sz w:val="24"/>
-        </w:rPr>
-        <w:t xml:space="preserve"> Minh </w:t>
-      </w:r>
-      <w:proofErr w:type="spellStart"/>
       <w:r>
         <w:rPr>
           <w:rFonts w:ascii="Times New Roman" w:hAnsi="Times New Roman"/>
@@ -64,7 +51,6 @@
         </w:rPr>
         <w:t>Hằng</w:t>
       </w:r>
-      <w:proofErr w:type="spellEnd"/>
     </w:p>
     <w:p>
       <w:pPr>
@@ -74,23 +60,13 @@
           <w:sz w:val="24"/>
         </w:rPr>
       </w:pPr>
-      <w:proofErr w:type="spellStart"/>
       <w:r>
         <w:rPr>
           <w:rFonts w:ascii="Times New Roman" w:hAnsi="Times New Roman"/>
           <w:b/>
           <w:sz w:val="24"/>
         </w:rPr>
-        <w:t>Lớp</w:t>
-      </w:r>
-      <w:proofErr w:type="spellEnd"/>
-      <w:r>
-        <w:rPr>
-          <w:rFonts w:ascii="Times New Roman" w:hAnsi="Times New Roman"/>
-          <w:b/>
-          <w:sz w:val="24"/>
-        </w:rPr>
-        <w:t>: LA18 PM</w:t>
+        <w:t>Lớp: LA18 PM</w:t>
       </w:r>
       <w:r>
         <w:rPr>
@@ -132,23 +108,13 @@
         </w:rPr>
         <w:tab/>
       </w:r>
-      <w:proofErr w:type="spellStart"/>
       <w:r>
         <w:rPr>
           <w:rFonts w:ascii="Times New Roman" w:hAnsi="Times New Roman"/>
           <w:b/>
           <w:sz w:val="24"/>
         </w:rPr>
-        <w:t>Ngày</w:t>
-      </w:r>
-      <w:proofErr w:type="spellEnd"/>
-      <w:r>
-        <w:rPr>
-          <w:rFonts w:ascii="Times New Roman" w:hAnsi="Times New Roman"/>
-          <w:b/>
-          <w:sz w:val="24"/>
-        </w:rPr>
-        <w:t xml:space="preserve">: </w:t>
+        <w:t xml:space="preserve">Ngày: </w:t>
       </w:r>
       <w:r>
         <w:rPr>
@@ -184,7 +150,6 @@
           <w:szCs w:val="28"/>
         </w:rPr>
       </w:pPr>
-      <w:proofErr w:type="spellStart"/>
       <w:r>
         <w:rPr>
           <w:rFonts w:ascii="Times New Roman" w:hAnsi="Times New Roman"/>
@@ -194,7 +159,6 @@
         </w:rPr>
         <w:t>Liệt</w:t>
       </w:r>
-      <w:proofErr w:type="spellEnd"/>
       <w:r>
         <w:rPr>
           <w:rFonts w:ascii="Times New Roman" w:hAnsi="Times New Roman"/>
@@ -204,7 +168,6 @@
         </w:rPr>
         <w:t xml:space="preserve"> </w:t>
       </w:r>
-      <w:proofErr w:type="spellStart"/>
       <w:r>
         <w:rPr>
           <w:rFonts w:ascii="Times New Roman" w:hAnsi="Times New Roman"/>
@@ -214,7 +177,6 @@
         </w:rPr>
         <w:t>kê</w:t>
       </w:r>
-      <w:proofErr w:type="spellEnd"/>
       <w:r>
         <w:rPr>
           <w:rFonts w:ascii="Times New Roman" w:hAnsi="Times New Roman"/>
@@ -224,7 +186,6 @@
         </w:rPr>
         <w:t xml:space="preserve"> </w:t>
       </w:r>
-      <w:proofErr w:type="spellStart"/>
       <w:r>
         <w:rPr>
           <w:rFonts w:ascii="Times New Roman" w:hAnsi="Times New Roman"/>
@@ -234,7 +195,6 @@
         </w:rPr>
         <w:t>danh</w:t>
       </w:r>
-      <w:proofErr w:type="spellEnd"/>
       <w:r>
         <w:rPr>
           <w:rFonts w:ascii="Times New Roman" w:hAnsi="Times New Roman"/>
@@ -244,7 +204,6 @@
         </w:rPr>
         <w:t xml:space="preserve"> </w:t>
       </w:r>
-      <w:proofErr w:type="spellStart"/>
       <w:r>
         <w:rPr>
           <w:rFonts w:ascii="Times New Roman" w:hAnsi="Times New Roman"/>
@@ -254,7 +213,6 @@
         </w:rPr>
         <w:t>sách</w:t>
       </w:r>
-      <w:proofErr w:type="spellEnd"/>
       <w:r>
         <w:rPr>
           <w:rFonts w:ascii="Times New Roman" w:hAnsi="Times New Roman"/>
@@ -264,7 +222,6 @@
         </w:rPr>
         <w:t xml:space="preserve"> </w:t>
       </w:r>
-      <w:proofErr w:type="spellStart"/>
       <w:r>
         <w:rPr>
           <w:rFonts w:ascii="Times New Roman" w:hAnsi="Times New Roman"/>
@@ -274,7 +231,6 @@
         </w:rPr>
         <w:t>công</w:t>
       </w:r>
-      <w:proofErr w:type="spellEnd"/>
       <w:r>
         <w:rPr>
           <w:rFonts w:ascii="Times New Roman" w:hAnsi="Times New Roman"/>
@@ -284,7 +240,6 @@
         </w:rPr>
         <w:t xml:space="preserve"> </w:t>
       </w:r>
-      <w:proofErr w:type="spellStart"/>
       <w:r>
         <w:rPr>
           <w:rFonts w:ascii="Times New Roman" w:hAnsi="Times New Roman"/>
@@ -294,7 +249,6 @@
         </w:rPr>
         <w:t>việc</w:t>
       </w:r>
-      <w:proofErr w:type="spellEnd"/>
       <w:r>
         <w:rPr>
           <w:rFonts w:ascii="Times New Roman" w:hAnsi="Times New Roman"/>
@@ -304,7 +258,6 @@
         </w:rPr>
         <w:t xml:space="preserve"> </w:t>
       </w:r>
-      <w:proofErr w:type="spellStart"/>
       <w:r>
         <w:rPr>
           <w:rFonts w:ascii="Times New Roman" w:hAnsi="Times New Roman"/>
@@ -314,7 +267,6 @@
         </w:rPr>
         <w:t>cần</w:t>
       </w:r>
-      <w:proofErr w:type="spellEnd"/>
       <w:r>
         <w:rPr>
           <w:rFonts w:ascii="Times New Roman" w:hAnsi="Times New Roman"/>
@@ -324,7 +276,6 @@
         </w:rPr>
         <w:t xml:space="preserve"> </w:t>
       </w:r>
-      <w:proofErr w:type="spellStart"/>
       <w:r>
         <w:rPr>
           <w:rFonts w:ascii="Times New Roman" w:hAnsi="Times New Roman"/>
@@ -334,7 +285,6 @@
         </w:rPr>
         <w:t>làm</w:t>
       </w:r>
-      <w:proofErr w:type="spellEnd"/>
       <w:r>
         <w:rPr>
           <w:rFonts w:ascii="Times New Roman" w:hAnsi="Times New Roman"/>
@@ -344,7 +294,6 @@
         </w:rPr>
         <w:t xml:space="preserve"> </w:t>
       </w:r>
-      <w:proofErr w:type="spellStart"/>
       <w:r>
         <w:rPr>
           <w:rFonts w:ascii="Times New Roman" w:hAnsi="Times New Roman"/>
@@ -354,7 +303,6 @@
         </w:rPr>
         <w:t>trong</w:t>
       </w:r>
-      <w:proofErr w:type="spellEnd"/>
       <w:r>
         <w:rPr>
           <w:rFonts w:ascii="Times New Roman" w:hAnsi="Times New Roman"/>
@@ -364,7 +312,6 @@
         </w:rPr>
         <w:t xml:space="preserve"> </w:t>
       </w:r>
-      <w:proofErr w:type="spellStart"/>
       <w:r>
         <w:rPr>
           <w:rFonts w:ascii="Times New Roman" w:hAnsi="Times New Roman"/>
@@ -374,7 +321,6 @@
         </w:rPr>
         <w:t>ngày</w:t>
       </w:r>
-      <w:proofErr w:type="spellEnd"/>
     </w:p>
     <w:p>
       <w:pPr>
@@ -386,7 +332,6 @@
           <w:sz w:val="24"/>
         </w:rPr>
       </w:pPr>
-      <w:proofErr w:type="spellStart"/>
       <w:r>
         <w:rPr>
           <w:rFonts w:ascii="Times New Roman" w:hAnsi="Times New Roman"/>
@@ -394,89 +339,8 @@
           <w:color w:val="FF0000"/>
           <w:sz w:val="24"/>
         </w:rPr>
-        <w:t>Chú</w:t>
+        <w:t>Chú ý: Nộptrước 09:00AM hoặc 14h PM hàngngày</w:t>
       </w:r>
-      <w:proofErr w:type="spellEnd"/>
-      <w:r>
-        <w:rPr>
-          <w:rFonts w:ascii="Times New Roman" w:hAnsi="Times New Roman"/>
-          <w:b/>
-          <w:color w:val="FF0000"/>
-          <w:sz w:val="24"/>
-        </w:rPr>
-        <w:t xml:space="preserve"> ý: </w:t>
-      </w:r>
-      <w:proofErr w:type="spellStart"/>
-      <w:r>
-        <w:rPr>
-          <w:rFonts w:ascii="Times New Roman" w:hAnsi="Times New Roman"/>
-          <w:b/>
-          <w:color w:val="FF0000"/>
-          <w:sz w:val="24"/>
-        </w:rPr>
-        <w:t>Nộptrước</w:t>
-      </w:r>
-      <w:proofErr w:type="spellEnd"/>
-      <w:r>
-        <w:rPr>
-          <w:rFonts w:ascii="Times New Roman" w:hAnsi="Times New Roman"/>
-          <w:b/>
-          <w:color w:val="FF0000"/>
-          <w:sz w:val="24"/>
-        </w:rPr>
-        <w:t xml:space="preserve"> 09:00</w:t>
-      </w:r>
-      <w:proofErr w:type="gramStart"/>
-      <w:r>
-        <w:rPr>
-          <w:rFonts w:ascii="Times New Roman" w:hAnsi="Times New Roman"/>
-          <w:b/>
-          <w:color w:val="FF0000"/>
-          <w:sz w:val="24"/>
-        </w:rPr>
-        <w:t>AM</w:t>
-      </w:r>
-      <w:proofErr w:type="gramEnd"/>
-      <w:r>
-        <w:rPr>
-          <w:rFonts w:ascii="Times New Roman" w:hAnsi="Times New Roman"/>
-          <w:b/>
-          <w:color w:val="FF0000"/>
-          <w:sz w:val="24"/>
-        </w:rPr>
-        <w:t xml:space="preserve"> </w:t>
-      </w:r>
-      <w:proofErr w:type="spellStart"/>
-      <w:r>
-        <w:rPr>
-          <w:rFonts w:ascii="Times New Roman" w:hAnsi="Times New Roman"/>
-          <w:b/>
-          <w:color w:val="FF0000"/>
-          <w:sz w:val="24"/>
-        </w:rPr>
-        <w:t>hoặc</w:t>
-      </w:r>
-      <w:proofErr w:type="spellEnd"/>
-      <w:r>
-        <w:rPr>
-          <w:rFonts w:ascii="Times New Roman" w:hAnsi="Times New Roman"/>
-          <w:b/>
-          <w:color w:val="FF0000"/>
-          <w:sz w:val="24"/>
-        </w:rPr>
-        <w:t xml:space="preserve"> 14h PM </w:t>
-      </w:r>
-      <w:proofErr w:type="spellStart"/>
-      <w:r>
-        <w:rPr>
-          <w:rFonts w:ascii="Times New Roman" w:hAnsi="Times New Roman"/>
-          <w:b/>
-          <w:color w:val="FF0000"/>
-          <w:sz w:val="24"/>
-        </w:rPr>
-        <w:t>hàngngày</w:t>
-      </w:r>
-      <w:proofErr w:type="spellEnd"/>
     </w:p>
     <w:tbl>
       <w:tblPr>
@@ -491,7 +355,7 @@
           <w:insideV w:val="single" w:sz="4" w:space="0" w:color="000000"/>
         </w:tblBorders>
         <w:tblLayout w:type="fixed"/>
-        <w:tblLook w:val="04A0"/>
+        <w:tblLook w:val="04A0" w:firstRow="1" w:lastRow="0" w:firstColumn="1" w:lastColumn="0" w:noHBand="0" w:noVBand="1"/>
       </w:tblPr>
       <w:tblGrid>
         <w:gridCol w:w="670"/>
@@ -544,7 +408,6 @@
                 <w:szCs w:val="20"/>
               </w:rPr>
             </w:pPr>
-            <w:proofErr w:type="spellStart"/>
             <w:r>
               <w:rPr>
                 <w:rFonts w:ascii="Times New Roman" w:hAnsi="Times New Roman"/>
@@ -554,17 +417,15 @@
               </w:rPr>
               <w:t>Tên</w:t>
             </w:r>
-            <w:proofErr w:type="spellEnd"/>
-            <w:r>
-              <w:rPr>
-                <w:rFonts w:ascii="Times New Roman" w:hAnsi="Times New Roman"/>
-                <w:b/>
-                <w:sz w:val="24"/>
-                <w:szCs w:val="20"/>
-              </w:rPr>
-              <w:t xml:space="preserve"> </w:t>
-            </w:r>
-            <w:proofErr w:type="spellStart"/>
+            <w:r>
+              <w:rPr>
+                <w:rFonts w:ascii="Times New Roman" w:hAnsi="Times New Roman"/>
+                <w:b/>
+                <w:sz w:val="24"/>
+                <w:szCs w:val="20"/>
+              </w:rPr>
+              <w:t xml:space="preserve"> </w:t>
+            </w:r>
             <w:r>
               <w:rPr>
                 <w:rFonts w:ascii="Times New Roman" w:hAnsi="Times New Roman"/>
@@ -574,17 +435,15 @@
               </w:rPr>
               <w:t>công</w:t>
             </w:r>
-            <w:proofErr w:type="spellEnd"/>
-            <w:r>
-              <w:rPr>
-                <w:rFonts w:ascii="Times New Roman" w:hAnsi="Times New Roman"/>
-                <w:b/>
-                <w:sz w:val="24"/>
-                <w:szCs w:val="20"/>
-              </w:rPr>
-              <w:t xml:space="preserve"> </w:t>
-            </w:r>
-            <w:proofErr w:type="spellStart"/>
+            <w:r>
+              <w:rPr>
+                <w:rFonts w:ascii="Times New Roman" w:hAnsi="Times New Roman"/>
+                <w:b/>
+                <w:sz w:val="24"/>
+                <w:szCs w:val="20"/>
+              </w:rPr>
+              <w:t xml:space="preserve"> </w:t>
+            </w:r>
             <w:r>
               <w:rPr>
                 <w:rFonts w:ascii="Times New Roman" w:hAnsi="Times New Roman"/>
@@ -594,17 +453,15 @@
               </w:rPr>
               <w:t>việc</w:t>
             </w:r>
-            <w:proofErr w:type="spellEnd"/>
-            <w:r>
-              <w:rPr>
-                <w:rFonts w:ascii="Times New Roman" w:hAnsi="Times New Roman"/>
-                <w:b/>
-                <w:sz w:val="24"/>
-                <w:szCs w:val="20"/>
-              </w:rPr>
-              <w:t xml:space="preserve"> </w:t>
-            </w:r>
-            <w:proofErr w:type="spellStart"/>
+            <w:r>
+              <w:rPr>
+                <w:rFonts w:ascii="Times New Roman" w:hAnsi="Times New Roman"/>
+                <w:b/>
+                <w:sz w:val="24"/>
+                <w:szCs w:val="20"/>
+              </w:rPr>
+              <w:t xml:space="preserve"> </w:t>
+            </w:r>
             <w:r>
               <w:rPr>
                 <w:rFonts w:ascii="Times New Roman" w:hAnsi="Times New Roman"/>
@@ -614,77 +471,33 @@
               </w:rPr>
               <w:t>cần</w:t>
             </w:r>
-            <w:proofErr w:type="spellEnd"/>
-            <w:r>
-              <w:rPr>
-                <w:rFonts w:ascii="Times New Roman" w:hAnsi="Times New Roman"/>
-                <w:b/>
-                <w:sz w:val="24"/>
-                <w:szCs w:val="20"/>
-              </w:rPr>
-              <w:t xml:space="preserve"> </w:t>
-            </w:r>
-            <w:proofErr w:type="spellStart"/>
-            <w:r>
-              <w:rPr>
-                <w:rFonts w:ascii="Times New Roman" w:hAnsi="Times New Roman"/>
-                <w:b/>
-                <w:sz w:val="24"/>
-                <w:szCs w:val="20"/>
-              </w:rPr>
-              <w:t>làm</w:t>
-            </w:r>
-            <w:proofErr w:type="spellEnd"/>
-            <w:r>
-              <w:rPr>
-                <w:rFonts w:ascii="Times New Roman" w:hAnsi="Times New Roman"/>
-                <w:b/>
-                <w:sz w:val="24"/>
-                <w:szCs w:val="20"/>
-              </w:rPr>
-              <w:t xml:space="preserve"> (</w:t>
-            </w:r>
-            <w:proofErr w:type="spellStart"/>
-            <w:r>
-              <w:rPr>
-                <w:rFonts w:ascii="Times New Roman" w:hAnsi="Times New Roman"/>
-                <w:b/>
-                <w:sz w:val="24"/>
-                <w:szCs w:val="20"/>
-              </w:rPr>
-              <w:t>trong</w:t>
-            </w:r>
-            <w:proofErr w:type="spellEnd"/>
-            <w:r>
-              <w:rPr>
-                <w:rFonts w:ascii="Times New Roman" w:hAnsi="Times New Roman"/>
-                <w:b/>
-                <w:sz w:val="24"/>
-                <w:szCs w:val="20"/>
-              </w:rPr>
-              <w:t xml:space="preserve"> plan </w:t>
-            </w:r>
-            <w:proofErr w:type="spellStart"/>
-            <w:r>
-              <w:rPr>
-                <w:rFonts w:ascii="Times New Roman" w:hAnsi="Times New Roman"/>
-                <w:b/>
-                <w:sz w:val="24"/>
-                <w:szCs w:val="20"/>
-              </w:rPr>
-              <w:t>hoặc</w:t>
-            </w:r>
-            <w:proofErr w:type="spellEnd"/>
-            <w:r>
-              <w:rPr>
-                <w:rFonts w:ascii="Times New Roman" w:hAnsi="Times New Roman"/>
-                <w:b/>
-                <w:sz w:val="24"/>
-                <w:szCs w:val="20"/>
-              </w:rPr>
-              <w:t xml:space="preserve"> </w:t>
-            </w:r>
-            <w:proofErr w:type="spellStart"/>
+            <w:r>
+              <w:rPr>
+                <w:rFonts w:ascii="Times New Roman" w:hAnsi="Times New Roman"/>
+                <w:b/>
+                <w:sz w:val="24"/>
+                <w:szCs w:val="20"/>
+              </w:rPr>
+              <w:t xml:space="preserve"> </w:t>
+            </w:r>
+            <w:r>
+              <w:rPr>
+                <w:rFonts w:ascii="Times New Roman" w:hAnsi="Times New Roman"/>
+                <w:b/>
+                <w:sz w:val="24"/>
+                <w:szCs w:val="20"/>
+              </w:rPr>
+              <w:t>làm (trong plan hoặc</w:t>
+            </w:r>
+            <w:r>
+              <w:rPr>
+                <w:rFonts w:ascii="Times New Roman" w:hAnsi="Times New Roman"/>
+                <w:b/>
+                <w:sz w:val="24"/>
+                <w:szCs w:val="20"/>
+              </w:rPr>
+              <w:t xml:space="preserve"> </w:t>
+            </w:r>
             <w:r>
               <w:rPr>
                 <w:rFonts w:ascii="Times New Roman" w:hAnsi="Times New Roman"/>
@@ -694,17 +507,15 @@
               </w:rPr>
               <w:t>việc</w:t>
             </w:r>
-            <w:proofErr w:type="spellEnd"/>
-            <w:r>
-              <w:rPr>
-                <w:rFonts w:ascii="Times New Roman" w:hAnsi="Times New Roman"/>
-                <w:b/>
-                <w:sz w:val="24"/>
-                <w:szCs w:val="20"/>
-              </w:rPr>
-              <w:t xml:space="preserve"> </w:t>
-            </w:r>
-            <w:proofErr w:type="spellStart"/>
+            <w:r>
+              <w:rPr>
+                <w:rFonts w:ascii="Times New Roman" w:hAnsi="Times New Roman"/>
+                <w:b/>
+                <w:sz w:val="24"/>
+                <w:szCs w:val="20"/>
+              </w:rPr>
+              <w:t xml:space="preserve"> </w:t>
+            </w:r>
             <w:r>
               <w:rPr>
                 <w:rFonts w:ascii="Times New Roman" w:hAnsi="Times New Roman"/>
@@ -714,17 +525,15 @@
               </w:rPr>
               <w:t>còn</w:t>
             </w:r>
-            <w:proofErr w:type="spellEnd"/>
-            <w:r>
-              <w:rPr>
-                <w:rFonts w:ascii="Times New Roman" w:hAnsi="Times New Roman"/>
-                <w:b/>
-                <w:sz w:val="24"/>
-                <w:szCs w:val="20"/>
-              </w:rPr>
-              <w:t xml:space="preserve"> </w:t>
-            </w:r>
-            <w:proofErr w:type="spellStart"/>
+            <w:r>
+              <w:rPr>
+                <w:rFonts w:ascii="Times New Roman" w:hAnsi="Times New Roman"/>
+                <w:b/>
+                <w:sz w:val="24"/>
+                <w:szCs w:val="20"/>
+              </w:rPr>
+              <w:t xml:space="preserve"> </w:t>
+            </w:r>
             <w:r>
               <w:rPr>
                 <w:rFonts w:ascii="Times New Roman" w:hAnsi="Times New Roman"/>
@@ -734,17 +543,15 @@
               </w:rPr>
               <w:t>lại</w:t>
             </w:r>
-            <w:proofErr w:type="spellEnd"/>
-            <w:r>
-              <w:rPr>
-                <w:rFonts w:ascii="Times New Roman" w:hAnsi="Times New Roman"/>
-                <w:b/>
-                <w:sz w:val="24"/>
-                <w:szCs w:val="20"/>
-              </w:rPr>
-              <w:t xml:space="preserve"> </w:t>
-            </w:r>
-            <w:proofErr w:type="spellStart"/>
+            <w:r>
+              <w:rPr>
+                <w:rFonts w:ascii="Times New Roman" w:hAnsi="Times New Roman"/>
+                <w:b/>
+                <w:sz w:val="24"/>
+                <w:szCs w:val="20"/>
+              </w:rPr>
+              <w:t xml:space="preserve"> </w:t>
+            </w:r>
             <w:r>
               <w:rPr>
                 <w:rFonts w:ascii="Times New Roman" w:hAnsi="Times New Roman"/>
@@ -754,35 +561,23 @@
               </w:rPr>
               <w:t>hôm</w:t>
             </w:r>
-            <w:proofErr w:type="spellEnd"/>
-            <w:r>
-              <w:rPr>
-                <w:rFonts w:ascii="Times New Roman" w:hAnsi="Times New Roman"/>
-                <w:b/>
-                <w:sz w:val="24"/>
-                <w:szCs w:val="20"/>
-              </w:rPr>
-              <w:t xml:space="preserve"> </w:t>
-            </w:r>
-            <w:proofErr w:type="spellStart"/>
-            <w:r>
-              <w:rPr>
-                <w:rFonts w:ascii="Times New Roman" w:hAnsi="Times New Roman"/>
-                <w:b/>
-                <w:sz w:val="24"/>
-                <w:szCs w:val="20"/>
-              </w:rPr>
-              <w:t>trước</w:t>
-            </w:r>
-            <w:proofErr w:type="spellEnd"/>
-            <w:r>
-              <w:rPr>
-                <w:rFonts w:ascii="Times New Roman" w:hAnsi="Times New Roman"/>
-                <w:b/>
-                <w:sz w:val="24"/>
-                <w:szCs w:val="20"/>
-              </w:rPr>
-              <w:t>)</w:t>
+            <w:r>
+              <w:rPr>
+                <w:rFonts w:ascii="Times New Roman" w:hAnsi="Times New Roman"/>
+                <w:b/>
+                <w:sz w:val="24"/>
+                <w:szCs w:val="20"/>
+              </w:rPr>
+              <w:t xml:space="preserve"> </w:t>
+            </w:r>
+            <w:r>
+              <w:rPr>
+                <w:rFonts w:ascii="Times New Roman" w:hAnsi="Times New Roman"/>
+                <w:b/>
+                <w:sz w:val="24"/>
+                <w:szCs w:val="20"/>
+              </w:rPr>
+              <w:t>trước)</w:t>
             </w:r>
           </w:p>
         </w:tc>
@@ -809,29 +604,17 @@
                 <w:sz w:val="24"/>
                 <w:szCs w:val="20"/>
               </w:rPr>
-              <w:t xml:space="preserve">Input </w:t>
-            </w:r>
-            <w:proofErr w:type="spellStart"/>
-            <w:r>
-              <w:rPr>
-                <w:rFonts w:ascii="Times New Roman" w:hAnsi="Times New Roman"/>
-                <w:b/>
-                <w:sz w:val="24"/>
-                <w:szCs w:val="20"/>
-              </w:rPr>
-              <w:t>để</w:t>
-            </w:r>
-            <w:proofErr w:type="spellEnd"/>
-            <w:r>
-              <w:rPr>
-                <w:rFonts w:ascii="Times New Roman" w:hAnsi="Times New Roman"/>
-                <w:b/>
-                <w:sz w:val="24"/>
-                <w:szCs w:val="20"/>
-              </w:rPr>
-              <w:t xml:space="preserve"> </w:t>
-            </w:r>
-            <w:proofErr w:type="spellStart"/>
+              <w:t>Input để</w:t>
+            </w:r>
+            <w:r>
+              <w:rPr>
+                <w:rFonts w:ascii="Times New Roman" w:hAnsi="Times New Roman"/>
+                <w:b/>
+                <w:sz w:val="24"/>
+                <w:szCs w:val="20"/>
+              </w:rPr>
+              <w:t xml:space="preserve"> </w:t>
+            </w:r>
             <w:r>
               <w:rPr>
                 <w:rFonts w:ascii="Times New Roman" w:hAnsi="Times New Roman"/>
@@ -841,17 +624,15 @@
               </w:rPr>
               <w:t>làm</w:t>
             </w:r>
-            <w:proofErr w:type="spellEnd"/>
-            <w:r>
-              <w:rPr>
-                <w:rFonts w:ascii="Times New Roman" w:hAnsi="Times New Roman"/>
-                <w:b/>
-                <w:sz w:val="24"/>
-                <w:szCs w:val="20"/>
-              </w:rPr>
-              <w:t xml:space="preserve"> </w:t>
-            </w:r>
-            <w:proofErr w:type="spellStart"/>
+            <w:r>
+              <w:rPr>
+                <w:rFonts w:ascii="Times New Roman" w:hAnsi="Times New Roman"/>
+                <w:b/>
+                <w:sz w:val="24"/>
+                <w:szCs w:val="20"/>
+              </w:rPr>
+              <w:t xml:space="preserve"> </w:t>
+            </w:r>
             <w:r>
               <w:rPr>
                 <w:rFonts w:ascii="Times New Roman" w:hAnsi="Times New Roman"/>
@@ -861,17 +642,15 @@
               </w:rPr>
               <w:t>từng</w:t>
             </w:r>
-            <w:proofErr w:type="spellEnd"/>
-            <w:r>
-              <w:rPr>
-                <w:rFonts w:ascii="Times New Roman" w:hAnsi="Times New Roman"/>
-                <w:b/>
-                <w:sz w:val="24"/>
-                <w:szCs w:val="20"/>
-              </w:rPr>
-              <w:t xml:space="preserve"> </w:t>
-            </w:r>
-            <w:proofErr w:type="spellStart"/>
+            <w:r>
+              <w:rPr>
+                <w:rFonts w:ascii="Times New Roman" w:hAnsi="Times New Roman"/>
+                <w:b/>
+                <w:sz w:val="24"/>
+                <w:szCs w:val="20"/>
+              </w:rPr>
+              <w:t xml:space="preserve"> </w:t>
+            </w:r>
             <w:r>
               <w:rPr>
                 <w:rFonts w:ascii="Times New Roman" w:hAnsi="Times New Roman"/>
@@ -881,17 +660,15 @@
               </w:rPr>
               <w:t>công</w:t>
             </w:r>
-            <w:proofErr w:type="spellEnd"/>
-            <w:r>
-              <w:rPr>
-                <w:rFonts w:ascii="Times New Roman" w:hAnsi="Times New Roman"/>
-                <w:b/>
-                <w:sz w:val="24"/>
-                <w:szCs w:val="20"/>
-              </w:rPr>
-              <w:t xml:space="preserve"> </w:t>
-            </w:r>
-            <w:proofErr w:type="spellStart"/>
+            <w:r>
+              <w:rPr>
+                <w:rFonts w:ascii="Times New Roman" w:hAnsi="Times New Roman"/>
+                <w:b/>
+                <w:sz w:val="24"/>
+                <w:szCs w:val="20"/>
+              </w:rPr>
+              <w:t xml:space="preserve"> </w:t>
+            </w:r>
             <w:r>
               <w:rPr>
                 <w:rFonts w:ascii="Times New Roman" w:hAnsi="Times New Roman"/>
@@ -901,17 +678,15 @@
               </w:rPr>
               <w:t>việc</w:t>
             </w:r>
-            <w:proofErr w:type="spellEnd"/>
-            <w:r>
-              <w:rPr>
-                <w:rFonts w:ascii="Times New Roman" w:hAnsi="Times New Roman"/>
-                <w:b/>
-                <w:sz w:val="24"/>
-                <w:szCs w:val="20"/>
-              </w:rPr>
-              <w:t xml:space="preserve"> </w:t>
-            </w:r>
-            <w:proofErr w:type="spellStart"/>
+            <w:r>
+              <w:rPr>
+                <w:rFonts w:ascii="Times New Roman" w:hAnsi="Times New Roman"/>
+                <w:b/>
+                <w:sz w:val="24"/>
+                <w:szCs w:val="20"/>
+              </w:rPr>
+              <w:t xml:space="preserve"> </w:t>
+            </w:r>
             <w:r>
               <w:rPr>
                 <w:rFonts w:ascii="Times New Roman" w:hAnsi="Times New Roman"/>
@@ -921,57 +696,33 @@
               </w:rPr>
               <w:t>là</w:t>
             </w:r>
-            <w:proofErr w:type="spellEnd"/>
-            <w:r>
-              <w:rPr>
-                <w:rFonts w:ascii="Times New Roman" w:hAnsi="Times New Roman"/>
-                <w:b/>
-                <w:sz w:val="24"/>
-                <w:szCs w:val="20"/>
-              </w:rPr>
-              <w:t xml:space="preserve"> </w:t>
-            </w:r>
-            <w:proofErr w:type="spellStart"/>
-            <w:r>
-              <w:rPr>
-                <w:rFonts w:ascii="Times New Roman" w:hAnsi="Times New Roman"/>
-                <w:b/>
-                <w:sz w:val="24"/>
-                <w:szCs w:val="20"/>
-              </w:rPr>
-              <w:t>gì</w:t>
-            </w:r>
-            <w:proofErr w:type="spellEnd"/>
-            <w:r>
-              <w:rPr>
-                <w:rFonts w:ascii="Times New Roman" w:hAnsi="Times New Roman"/>
-                <w:b/>
-                <w:sz w:val="24"/>
-                <w:szCs w:val="20"/>
-              </w:rPr>
-              <w:t>? (</w:t>
-            </w:r>
-            <w:proofErr w:type="spellStart"/>
-            <w:r>
-              <w:rPr>
-                <w:rFonts w:ascii="Times New Roman" w:hAnsi="Times New Roman"/>
-                <w:b/>
-                <w:sz w:val="24"/>
-                <w:szCs w:val="20"/>
-              </w:rPr>
-              <w:t>Viết</w:t>
-            </w:r>
-            <w:proofErr w:type="spellEnd"/>
-            <w:r>
-              <w:rPr>
-                <w:rFonts w:ascii="Times New Roman" w:hAnsi="Times New Roman"/>
-                <w:b/>
-                <w:sz w:val="24"/>
-                <w:szCs w:val="20"/>
-              </w:rPr>
-              <w:t xml:space="preserve"> </w:t>
-            </w:r>
-            <w:proofErr w:type="spellStart"/>
+            <w:r>
+              <w:rPr>
+                <w:rFonts w:ascii="Times New Roman" w:hAnsi="Times New Roman"/>
+                <w:b/>
+                <w:sz w:val="24"/>
+                <w:szCs w:val="20"/>
+              </w:rPr>
+              <w:t xml:space="preserve"> </w:t>
+            </w:r>
+            <w:r>
+              <w:rPr>
+                <w:rFonts w:ascii="Times New Roman" w:hAnsi="Times New Roman"/>
+                <w:b/>
+                <w:sz w:val="24"/>
+                <w:szCs w:val="20"/>
+              </w:rPr>
+              <w:t>gì? (Viết</w:t>
+            </w:r>
+            <w:r>
+              <w:rPr>
+                <w:rFonts w:ascii="Times New Roman" w:hAnsi="Times New Roman"/>
+                <w:b/>
+                <w:sz w:val="24"/>
+                <w:szCs w:val="20"/>
+              </w:rPr>
+              <w:t xml:space="preserve"> </w:t>
+            </w:r>
             <w:r>
               <w:rPr>
                 <w:rFonts w:ascii="Times New Roman" w:hAnsi="Times New Roman"/>
@@ -981,17 +732,15 @@
               </w:rPr>
               <w:t>theo</w:t>
             </w:r>
-            <w:proofErr w:type="spellEnd"/>
-            <w:r>
-              <w:rPr>
-                <w:rFonts w:ascii="Times New Roman" w:hAnsi="Times New Roman"/>
-                <w:b/>
-                <w:sz w:val="24"/>
-                <w:szCs w:val="20"/>
-              </w:rPr>
-              <w:t xml:space="preserve"> </w:t>
-            </w:r>
-            <w:proofErr w:type="spellStart"/>
+            <w:r>
+              <w:rPr>
+                <w:rFonts w:ascii="Times New Roman" w:hAnsi="Times New Roman"/>
+                <w:b/>
+                <w:sz w:val="24"/>
+                <w:szCs w:val="20"/>
+              </w:rPr>
+              <w:t xml:space="preserve"> </w:t>
+            </w:r>
             <w:r>
               <w:rPr>
                 <w:rFonts w:ascii="Times New Roman" w:hAnsi="Times New Roman"/>
@@ -1001,17 +750,15 @@
               </w:rPr>
               <w:t>kiểu</w:t>
             </w:r>
-            <w:proofErr w:type="spellEnd"/>
-            <w:r>
-              <w:rPr>
-                <w:rFonts w:ascii="Times New Roman" w:hAnsi="Times New Roman"/>
-                <w:b/>
-                <w:sz w:val="24"/>
-                <w:szCs w:val="20"/>
-              </w:rPr>
-              <w:t xml:space="preserve"> </w:t>
-            </w:r>
-            <w:proofErr w:type="spellStart"/>
+            <w:r>
+              <w:rPr>
+                <w:rFonts w:ascii="Times New Roman" w:hAnsi="Times New Roman"/>
+                <w:b/>
+                <w:sz w:val="24"/>
+                <w:szCs w:val="20"/>
+              </w:rPr>
+              <w:t xml:space="preserve"> </w:t>
+            </w:r>
             <w:r>
               <w:rPr>
                 <w:rFonts w:ascii="Times New Roman" w:hAnsi="Times New Roman"/>
@@ -1021,17 +768,15 @@
               </w:rPr>
               <w:t>gạch</w:t>
             </w:r>
-            <w:proofErr w:type="spellEnd"/>
-            <w:r>
-              <w:rPr>
-                <w:rFonts w:ascii="Times New Roman" w:hAnsi="Times New Roman"/>
-                <w:b/>
-                <w:sz w:val="24"/>
-                <w:szCs w:val="20"/>
-              </w:rPr>
-              <w:t xml:space="preserve"> </w:t>
-            </w:r>
-            <w:proofErr w:type="spellStart"/>
+            <w:r>
+              <w:rPr>
+                <w:rFonts w:ascii="Times New Roman" w:hAnsi="Times New Roman"/>
+                <w:b/>
+                <w:sz w:val="24"/>
+                <w:szCs w:val="20"/>
+              </w:rPr>
+              <w:t xml:space="preserve"> </w:t>
+            </w:r>
             <w:r>
               <w:rPr>
                 <w:rFonts w:ascii="Times New Roman" w:hAnsi="Times New Roman"/>
@@ -1041,97 +786,33 @@
               </w:rPr>
               <w:t>đầu</w:t>
             </w:r>
-            <w:proofErr w:type="spellEnd"/>
-            <w:r>
-              <w:rPr>
-                <w:rFonts w:ascii="Times New Roman" w:hAnsi="Times New Roman"/>
-                <w:b/>
-                <w:sz w:val="24"/>
-                <w:szCs w:val="20"/>
-              </w:rPr>
-              <w:t xml:space="preserve"> </w:t>
-            </w:r>
-            <w:proofErr w:type="spellStart"/>
-            <w:r>
-              <w:rPr>
-                <w:rFonts w:ascii="Times New Roman" w:hAnsi="Times New Roman"/>
-                <w:b/>
-                <w:sz w:val="24"/>
-                <w:szCs w:val="20"/>
-              </w:rPr>
-              <w:t>dòng</w:t>
-            </w:r>
-            <w:proofErr w:type="spellEnd"/>
-            <w:r>
-              <w:rPr>
-                <w:rFonts w:ascii="Times New Roman" w:hAnsi="Times New Roman"/>
-                <w:b/>
-                <w:sz w:val="24"/>
-                <w:szCs w:val="20"/>
-              </w:rPr>
-              <w:t xml:space="preserve">, </w:t>
-            </w:r>
-            <w:proofErr w:type="spellStart"/>
-            <w:r>
-              <w:rPr>
-                <w:rFonts w:ascii="Times New Roman" w:hAnsi="Times New Roman"/>
-                <w:b/>
-                <w:sz w:val="24"/>
-                <w:szCs w:val="20"/>
-              </w:rPr>
-              <w:t>mỗi</w:t>
-            </w:r>
-            <w:proofErr w:type="spellEnd"/>
-            <w:r>
-              <w:rPr>
-                <w:rFonts w:ascii="Times New Roman" w:hAnsi="Times New Roman"/>
-                <w:b/>
-                <w:sz w:val="24"/>
-                <w:szCs w:val="20"/>
-              </w:rPr>
-              <w:t xml:space="preserve"> input </w:t>
-            </w:r>
-            <w:proofErr w:type="spellStart"/>
-            <w:r>
-              <w:rPr>
-                <w:rFonts w:ascii="Times New Roman" w:hAnsi="Times New Roman"/>
-                <w:b/>
-                <w:sz w:val="24"/>
-                <w:szCs w:val="20"/>
-              </w:rPr>
-              <w:t>là</w:t>
-            </w:r>
-            <w:proofErr w:type="spellEnd"/>
-            <w:r>
-              <w:rPr>
-                <w:rFonts w:ascii="Times New Roman" w:hAnsi="Times New Roman"/>
-                <w:b/>
-                <w:sz w:val="24"/>
-                <w:szCs w:val="20"/>
-              </w:rPr>
-              <w:t xml:space="preserve"> 1 </w:t>
-            </w:r>
-            <w:proofErr w:type="spellStart"/>
-            <w:r>
-              <w:rPr>
-                <w:rFonts w:ascii="Times New Roman" w:hAnsi="Times New Roman"/>
-                <w:b/>
-                <w:sz w:val="24"/>
-                <w:szCs w:val="20"/>
-              </w:rPr>
-              <w:t>gạch</w:t>
-            </w:r>
-            <w:proofErr w:type="spellEnd"/>
-            <w:r>
-              <w:rPr>
-                <w:rFonts w:ascii="Times New Roman" w:hAnsi="Times New Roman"/>
-                <w:b/>
-                <w:sz w:val="24"/>
-                <w:szCs w:val="20"/>
-              </w:rPr>
-              <w:t xml:space="preserve"> </w:t>
-            </w:r>
-            <w:proofErr w:type="spellStart"/>
+            <w:r>
+              <w:rPr>
+                <w:rFonts w:ascii="Times New Roman" w:hAnsi="Times New Roman"/>
+                <w:b/>
+                <w:sz w:val="24"/>
+                <w:szCs w:val="20"/>
+              </w:rPr>
+              <w:t xml:space="preserve"> </w:t>
+            </w:r>
+            <w:r>
+              <w:rPr>
+                <w:rFonts w:ascii="Times New Roman" w:hAnsi="Times New Roman"/>
+                <w:b/>
+                <w:sz w:val="24"/>
+                <w:szCs w:val="20"/>
+              </w:rPr>
+              <w:t>dòng, mỗi input là 1 gạch</w:t>
+            </w:r>
+            <w:r>
+              <w:rPr>
+                <w:rFonts w:ascii="Times New Roman" w:hAnsi="Times New Roman"/>
+                <w:b/>
+                <w:sz w:val="24"/>
+                <w:szCs w:val="20"/>
+              </w:rPr>
+              <w:t xml:space="preserve"> </w:t>
+            </w:r>
             <w:r>
               <w:rPr>
                 <w:rFonts w:ascii="Times New Roman" w:hAnsi="Times New Roman"/>
@@ -1141,35 +822,23 @@
               </w:rPr>
               <w:t>đầu</w:t>
             </w:r>
-            <w:proofErr w:type="spellEnd"/>
-            <w:r>
-              <w:rPr>
-                <w:rFonts w:ascii="Times New Roman" w:hAnsi="Times New Roman"/>
-                <w:b/>
-                <w:sz w:val="24"/>
-                <w:szCs w:val="20"/>
-              </w:rPr>
-              <w:t xml:space="preserve"> </w:t>
-            </w:r>
-            <w:proofErr w:type="spellStart"/>
-            <w:r>
-              <w:rPr>
-                <w:rFonts w:ascii="Times New Roman" w:hAnsi="Times New Roman"/>
-                <w:b/>
-                <w:sz w:val="24"/>
-                <w:szCs w:val="20"/>
-              </w:rPr>
-              <w:t>dòng</w:t>
-            </w:r>
-            <w:proofErr w:type="spellEnd"/>
-            <w:r>
-              <w:rPr>
-                <w:rFonts w:ascii="Times New Roman" w:hAnsi="Times New Roman"/>
-                <w:b/>
-                <w:sz w:val="24"/>
-                <w:szCs w:val="20"/>
-              </w:rPr>
-              <w:t>)</w:t>
+            <w:r>
+              <w:rPr>
+                <w:rFonts w:ascii="Times New Roman" w:hAnsi="Times New Roman"/>
+                <w:b/>
+                <w:sz w:val="24"/>
+                <w:szCs w:val="20"/>
+              </w:rPr>
+              <w:t xml:space="preserve"> </w:t>
+            </w:r>
+            <w:r>
+              <w:rPr>
+                <w:rFonts w:ascii="Times New Roman" w:hAnsi="Times New Roman"/>
+                <w:b/>
+                <w:sz w:val="24"/>
+                <w:szCs w:val="20"/>
+              </w:rPr>
+              <w:t>dòng)</w:t>
             </w:r>
           </w:p>
         </w:tc>
@@ -1189,7 +858,6 @@
                 <w:szCs w:val="20"/>
               </w:rPr>
             </w:pPr>
-            <w:proofErr w:type="spellStart"/>
             <w:r>
               <w:rPr>
                 <w:rFonts w:ascii="Times New Roman" w:hAnsi="Times New Roman"/>
@@ -1215,39 +883,17 @@
                 <w:sz w:val="24"/>
                 <w:szCs w:val="20"/>
               </w:rPr>
-              <w:t>put</w:t>
-            </w:r>
-            <w:proofErr w:type="spellEnd"/>
-            <w:r>
-              <w:rPr>
-                <w:rFonts w:ascii="Times New Roman" w:hAnsi="Times New Roman"/>
-                <w:b/>
-                <w:sz w:val="24"/>
-                <w:szCs w:val="20"/>
-              </w:rPr>
-              <w:t xml:space="preserve"> </w:t>
-            </w:r>
-            <w:proofErr w:type="spellStart"/>
-            <w:r>
-              <w:rPr>
-                <w:rFonts w:ascii="Times New Roman" w:hAnsi="Times New Roman"/>
-                <w:b/>
-                <w:sz w:val="24"/>
-                <w:szCs w:val="20"/>
-              </w:rPr>
-              <w:t>của</w:t>
-            </w:r>
-            <w:proofErr w:type="spellEnd"/>
-            <w:r>
-              <w:rPr>
-                <w:rFonts w:ascii="Times New Roman" w:hAnsi="Times New Roman"/>
-                <w:b/>
-                <w:sz w:val="24"/>
-                <w:szCs w:val="20"/>
-              </w:rPr>
-              <w:t xml:space="preserve"> </w:t>
-            </w:r>
-            <w:proofErr w:type="spellStart"/>
+              <w:t>put của</w:t>
+            </w:r>
+            <w:r>
+              <w:rPr>
+                <w:rFonts w:ascii="Times New Roman" w:hAnsi="Times New Roman"/>
+                <w:b/>
+                <w:sz w:val="24"/>
+                <w:szCs w:val="20"/>
+              </w:rPr>
+              <w:t xml:space="preserve"> </w:t>
+            </w:r>
             <w:r>
               <w:rPr>
                 <w:rFonts w:ascii="Times New Roman" w:hAnsi="Times New Roman"/>
@@ -1257,17 +903,15 @@
               </w:rPr>
               <w:t>từng</w:t>
             </w:r>
-            <w:proofErr w:type="spellEnd"/>
-            <w:r>
-              <w:rPr>
-                <w:rFonts w:ascii="Times New Roman" w:hAnsi="Times New Roman"/>
-                <w:b/>
-                <w:sz w:val="24"/>
-                <w:szCs w:val="20"/>
-              </w:rPr>
-              <w:t xml:space="preserve"> </w:t>
-            </w:r>
-            <w:proofErr w:type="spellStart"/>
+            <w:r>
+              <w:rPr>
+                <w:rFonts w:ascii="Times New Roman" w:hAnsi="Times New Roman"/>
+                <w:b/>
+                <w:sz w:val="24"/>
+                <w:szCs w:val="20"/>
+              </w:rPr>
+              <w:t xml:space="preserve"> </w:t>
+            </w:r>
             <w:r>
               <w:rPr>
                 <w:rFonts w:ascii="Times New Roman" w:hAnsi="Times New Roman"/>
@@ -1277,17 +921,15 @@
               </w:rPr>
               <w:t>công</w:t>
             </w:r>
-            <w:proofErr w:type="spellEnd"/>
-            <w:r>
-              <w:rPr>
-                <w:rFonts w:ascii="Times New Roman" w:hAnsi="Times New Roman"/>
-                <w:b/>
-                <w:sz w:val="24"/>
-                <w:szCs w:val="20"/>
-              </w:rPr>
-              <w:t xml:space="preserve"> </w:t>
-            </w:r>
-            <w:proofErr w:type="spellStart"/>
+            <w:r>
+              <w:rPr>
+                <w:rFonts w:ascii="Times New Roman" w:hAnsi="Times New Roman"/>
+                <w:b/>
+                <w:sz w:val="24"/>
+                <w:szCs w:val="20"/>
+              </w:rPr>
+              <w:t xml:space="preserve"> </w:t>
+            </w:r>
             <w:r>
               <w:rPr>
                 <w:rFonts w:ascii="Times New Roman" w:hAnsi="Times New Roman"/>
@@ -1297,17 +939,15 @@
               </w:rPr>
               <w:t>việc</w:t>
             </w:r>
-            <w:proofErr w:type="spellEnd"/>
-            <w:r>
-              <w:rPr>
-                <w:rFonts w:ascii="Times New Roman" w:hAnsi="Times New Roman"/>
-                <w:b/>
-                <w:sz w:val="24"/>
-                <w:szCs w:val="20"/>
-              </w:rPr>
-              <w:t xml:space="preserve"> </w:t>
-            </w:r>
-            <w:proofErr w:type="spellStart"/>
+            <w:r>
+              <w:rPr>
+                <w:rFonts w:ascii="Times New Roman" w:hAnsi="Times New Roman"/>
+                <w:b/>
+                <w:sz w:val="24"/>
+                <w:szCs w:val="20"/>
+              </w:rPr>
+              <w:t xml:space="preserve"> </w:t>
+            </w:r>
             <w:r>
               <w:rPr>
                 <w:rFonts w:ascii="Times New Roman" w:hAnsi="Times New Roman"/>
@@ -1317,35 +957,23 @@
               </w:rPr>
               <w:t>là</w:t>
             </w:r>
-            <w:proofErr w:type="spellEnd"/>
-            <w:r>
-              <w:rPr>
-                <w:rFonts w:ascii="Times New Roman" w:hAnsi="Times New Roman"/>
-                <w:b/>
-                <w:sz w:val="24"/>
-                <w:szCs w:val="20"/>
-              </w:rPr>
-              <w:t xml:space="preserve"> </w:t>
-            </w:r>
-            <w:proofErr w:type="spellStart"/>
-            <w:r>
-              <w:rPr>
-                <w:rFonts w:ascii="Times New Roman" w:hAnsi="Times New Roman"/>
-                <w:b/>
-                <w:sz w:val="24"/>
-                <w:szCs w:val="20"/>
-              </w:rPr>
-              <w:t>gì</w:t>
-            </w:r>
-            <w:proofErr w:type="spellEnd"/>
-            <w:r>
-              <w:rPr>
-                <w:rFonts w:ascii="Times New Roman" w:hAnsi="Times New Roman"/>
-                <w:b/>
-                <w:sz w:val="24"/>
-                <w:szCs w:val="20"/>
-              </w:rPr>
-              <w:t>?</w:t>
+            <w:r>
+              <w:rPr>
+                <w:rFonts w:ascii="Times New Roman" w:hAnsi="Times New Roman"/>
+                <w:b/>
+                <w:sz w:val="24"/>
+                <w:szCs w:val="20"/>
+              </w:rPr>
+              <w:t xml:space="preserve"> </w:t>
+            </w:r>
+            <w:r>
+              <w:rPr>
+                <w:rFonts w:ascii="Times New Roman" w:hAnsi="Times New Roman"/>
+                <w:b/>
+                <w:sz w:val="24"/>
+                <w:szCs w:val="20"/>
+              </w:rPr>
+              <w:t>gì?</w:t>
             </w:r>
           </w:p>
           <w:p>
@@ -1366,29 +994,17 @@
                 <w:sz w:val="24"/>
                 <w:szCs w:val="20"/>
               </w:rPr>
-              <w:t>(</w:t>
-            </w:r>
-            <w:proofErr w:type="spellStart"/>
-            <w:r>
-              <w:rPr>
-                <w:rFonts w:ascii="Times New Roman" w:hAnsi="Times New Roman"/>
-                <w:b/>
-                <w:sz w:val="24"/>
-                <w:szCs w:val="20"/>
-              </w:rPr>
-              <w:t>Viết</w:t>
-            </w:r>
-            <w:proofErr w:type="spellEnd"/>
-            <w:r>
-              <w:rPr>
-                <w:rFonts w:ascii="Times New Roman" w:hAnsi="Times New Roman"/>
-                <w:b/>
-                <w:sz w:val="24"/>
-                <w:szCs w:val="20"/>
-              </w:rPr>
-              <w:t xml:space="preserve"> </w:t>
-            </w:r>
-            <w:proofErr w:type="spellStart"/>
+              <w:t>(Viết</w:t>
+            </w:r>
+            <w:r>
+              <w:rPr>
+                <w:rFonts w:ascii="Times New Roman" w:hAnsi="Times New Roman"/>
+                <w:b/>
+                <w:sz w:val="24"/>
+                <w:szCs w:val="20"/>
+              </w:rPr>
+              <w:t xml:space="preserve"> </w:t>
+            </w:r>
             <w:r>
               <w:rPr>
                 <w:rFonts w:ascii="Times New Roman" w:hAnsi="Times New Roman"/>
@@ -1398,17 +1014,15 @@
               </w:rPr>
               <w:t>theo</w:t>
             </w:r>
-            <w:proofErr w:type="spellEnd"/>
-            <w:r>
-              <w:rPr>
-                <w:rFonts w:ascii="Times New Roman" w:hAnsi="Times New Roman"/>
-                <w:b/>
-                <w:sz w:val="24"/>
-                <w:szCs w:val="20"/>
-              </w:rPr>
-              <w:t xml:space="preserve"> </w:t>
-            </w:r>
-            <w:proofErr w:type="spellStart"/>
+            <w:r>
+              <w:rPr>
+                <w:rFonts w:ascii="Times New Roman" w:hAnsi="Times New Roman"/>
+                <w:b/>
+                <w:sz w:val="24"/>
+                <w:szCs w:val="20"/>
+              </w:rPr>
+              <w:t xml:space="preserve"> </w:t>
+            </w:r>
             <w:r>
               <w:rPr>
                 <w:rFonts w:ascii="Times New Roman" w:hAnsi="Times New Roman"/>
@@ -1418,17 +1032,15 @@
               </w:rPr>
               <w:t>kiểu</w:t>
             </w:r>
-            <w:proofErr w:type="spellEnd"/>
-            <w:r>
-              <w:rPr>
-                <w:rFonts w:ascii="Times New Roman" w:hAnsi="Times New Roman"/>
-                <w:b/>
-                <w:sz w:val="24"/>
-                <w:szCs w:val="20"/>
-              </w:rPr>
-              <w:t xml:space="preserve"> </w:t>
-            </w:r>
-            <w:proofErr w:type="spellStart"/>
+            <w:r>
+              <w:rPr>
+                <w:rFonts w:ascii="Times New Roman" w:hAnsi="Times New Roman"/>
+                <w:b/>
+                <w:sz w:val="24"/>
+                <w:szCs w:val="20"/>
+              </w:rPr>
+              <w:t xml:space="preserve"> </w:t>
+            </w:r>
             <w:r>
               <w:rPr>
                 <w:rFonts w:ascii="Times New Roman" w:hAnsi="Times New Roman"/>
@@ -1438,17 +1050,15 @@
               </w:rPr>
               <w:t>gạch</w:t>
             </w:r>
-            <w:proofErr w:type="spellEnd"/>
-            <w:r>
-              <w:rPr>
-                <w:rFonts w:ascii="Times New Roman" w:hAnsi="Times New Roman"/>
-                <w:b/>
-                <w:sz w:val="24"/>
-                <w:szCs w:val="20"/>
-              </w:rPr>
-              <w:t xml:space="preserve"> </w:t>
-            </w:r>
-            <w:proofErr w:type="spellStart"/>
+            <w:r>
+              <w:rPr>
+                <w:rFonts w:ascii="Times New Roman" w:hAnsi="Times New Roman"/>
+                <w:b/>
+                <w:sz w:val="24"/>
+                <w:szCs w:val="20"/>
+              </w:rPr>
+              <w:t xml:space="preserve"> </w:t>
+            </w:r>
             <w:r>
               <w:rPr>
                 <w:rFonts w:ascii="Times New Roman" w:hAnsi="Times New Roman"/>
@@ -1458,97 +1068,33 @@
               </w:rPr>
               <w:t>đầu</w:t>
             </w:r>
-            <w:proofErr w:type="spellEnd"/>
-            <w:r>
-              <w:rPr>
-                <w:rFonts w:ascii="Times New Roman" w:hAnsi="Times New Roman"/>
-                <w:b/>
-                <w:sz w:val="24"/>
-                <w:szCs w:val="20"/>
-              </w:rPr>
-              <w:t xml:space="preserve"> </w:t>
-            </w:r>
-            <w:proofErr w:type="spellStart"/>
-            <w:r>
-              <w:rPr>
-                <w:rFonts w:ascii="Times New Roman" w:hAnsi="Times New Roman"/>
-                <w:b/>
-                <w:sz w:val="24"/>
-                <w:szCs w:val="20"/>
-              </w:rPr>
-              <w:t>dòng</w:t>
-            </w:r>
-            <w:proofErr w:type="spellEnd"/>
-            <w:r>
-              <w:rPr>
-                <w:rFonts w:ascii="Times New Roman" w:hAnsi="Times New Roman"/>
-                <w:b/>
-                <w:sz w:val="24"/>
-                <w:szCs w:val="20"/>
-              </w:rPr>
-              <w:t xml:space="preserve">, </w:t>
-            </w:r>
-            <w:proofErr w:type="spellStart"/>
-            <w:r>
-              <w:rPr>
-                <w:rFonts w:ascii="Times New Roman" w:hAnsi="Times New Roman"/>
-                <w:b/>
-                <w:sz w:val="24"/>
-                <w:szCs w:val="20"/>
-              </w:rPr>
-              <w:t>mỗi</w:t>
-            </w:r>
-            <w:proofErr w:type="spellEnd"/>
-            <w:r>
-              <w:rPr>
-                <w:rFonts w:ascii="Times New Roman" w:hAnsi="Times New Roman"/>
-                <w:b/>
-                <w:sz w:val="24"/>
-                <w:szCs w:val="20"/>
-              </w:rPr>
-              <w:t xml:space="preserve"> input </w:t>
-            </w:r>
-            <w:proofErr w:type="spellStart"/>
-            <w:r>
-              <w:rPr>
-                <w:rFonts w:ascii="Times New Roman" w:hAnsi="Times New Roman"/>
-                <w:b/>
-                <w:sz w:val="24"/>
-                <w:szCs w:val="20"/>
-              </w:rPr>
-              <w:t>là</w:t>
-            </w:r>
-            <w:proofErr w:type="spellEnd"/>
-            <w:r>
-              <w:rPr>
-                <w:rFonts w:ascii="Times New Roman" w:hAnsi="Times New Roman"/>
-                <w:b/>
-                <w:sz w:val="24"/>
-                <w:szCs w:val="20"/>
-              </w:rPr>
-              <w:t xml:space="preserve"> 1 </w:t>
-            </w:r>
-            <w:proofErr w:type="spellStart"/>
-            <w:r>
-              <w:rPr>
-                <w:rFonts w:ascii="Times New Roman" w:hAnsi="Times New Roman"/>
-                <w:b/>
-                <w:sz w:val="24"/>
-                <w:szCs w:val="20"/>
-              </w:rPr>
-              <w:t>gạch</w:t>
-            </w:r>
-            <w:proofErr w:type="spellEnd"/>
-            <w:r>
-              <w:rPr>
-                <w:rFonts w:ascii="Times New Roman" w:hAnsi="Times New Roman"/>
-                <w:b/>
-                <w:sz w:val="24"/>
-                <w:szCs w:val="20"/>
-              </w:rPr>
-              <w:t xml:space="preserve"> </w:t>
-            </w:r>
-            <w:proofErr w:type="spellStart"/>
+            <w:r>
+              <w:rPr>
+                <w:rFonts w:ascii="Times New Roman" w:hAnsi="Times New Roman"/>
+                <w:b/>
+                <w:sz w:val="24"/>
+                <w:szCs w:val="20"/>
+              </w:rPr>
+              <w:t xml:space="preserve"> </w:t>
+            </w:r>
+            <w:r>
+              <w:rPr>
+                <w:rFonts w:ascii="Times New Roman" w:hAnsi="Times New Roman"/>
+                <w:b/>
+                <w:sz w:val="24"/>
+                <w:szCs w:val="20"/>
+              </w:rPr>
+              <w:t>dòng, mỗi input là 1 gạch</w:t>
+            </w:r>
+            <w:r>
+              <w:rPr>
+                <w:rFonts w:ascii="Times New Roman" w:hAnsi="Times New Roman"/>
+                <w:b/>
+                <w:sz w:val="24"/>
+                <w:szCs w:val="20"/>
+              </w:rPr>
+              <w:t xml:space="preserve"> </w:t>
+            </w:r>
             <w:r>
               <w:rPr>
                 <w:rFonts w:ascii="Times New Roman" w:hAnsi="Times New Roman"/>
@@ -1558,35 +1104,23 @@
               </w:rPr>
               <w:t>đầu</w:t>
             </w:r>
-            <w:proofErr w:type="spellEnd"/>
-            <w:r>
-              <w:rPr>
-                <w:rFonts w:ascii="Times New Roman" w:hAnsi="Times New Roman"/>
-                <w:b/>
-                <w:sz w:val="24"/>
-                <w:szCs w:val="20"/>
-              </w:rPr>
-              <w:t xml:space="preserve"> </w:t>
-            </w:r>
-            <w:proofErr w:type="spellStart"/>
-            <w:r>
-              <w:rPr>
-                <w:rFonts w:ascii="Times New Roman" w:hAnsi="Times New Roman"/>
-                <w:b/>
-                <w:sz w:val="24"/>
-                <w:szCs w:val="20"/>
-              </w:rPr>
-              <w:t>dòng</w:t>
-            </w:r>
-            <w:proofErr w:type="spellEnd"/>
-            <w:r>
-              <w:rPr>
-                <w:rFonts w:ascii="Times New Roman" w:hAnsi="Times New Roman"/>
-                <w:b/>
-                <w:sz w:val="24"/>
-                <w:szCs w:val="20"/>
-              </w:rPr>
-              <w:t>)</w:t>
+            <w:r>
+              <w:rPr>
+                <w:rFonts w:ascii="Times New Roman" w:hAnsi="Times New Roman"/>
+                <w:b/>
+                <w:sz w:val="24"/>
+                <w:szCs w:val="20"/>
+              </w:rPr>
+              <w:t xml:space="preserve"> </w:t>
+            </w:r>
+            <w:r>
+              <w:rPr>
+                <w:rFonts w:ascii="Times New Roman" w:hAnsi="Times New Roman"/>
+                <w:b/>
+                <w:sz w:val="24"/>
+                <w:szCs w:val="20"/>
+              </w:rPr>
+              <w:t>dòng)</w:t>
             </w:r>
           </w:p>
         </w:tc>
@@ -1606,7 +1140,6 @@
                 <w:szCs w:val="20"/>
               </w:rPr>
             </w:pPr>
-            <w:proofErr w:type="spellStart"/>
             <w:r>
               <w:rPr>
                 <w:rFonts w:ascii="Times New Roman" w:hAnsi="Times New Roman"/>
@@ -1616,55 +1149,23 @@
               </w:rPr>
               <w:t>Đường</w:t>
             </w:r>
-            <w:proofErr w:type="spellEnd"/>
-            <w:r>
-              <w:rPr>
-                <w:rFonts w:ascii="Times New Roman" w:hAnsi="Times New Roman"/>
-                <w:b/>
-                <w:sz w:val="24"/>
-                <w:szCs w:val="20"/>
-              </w:rPr>
-              <w:t xml:space="preserve"> </w:t>
-            </w:r>
-            <w:proofErr w:type="spellStart"/>
-            <w:r>
-              <w:rPr>
-                <w:rFonts w:ascii="Times New Roman" w:hAnsi="Times New Roman"/>
-                <w:b/>
-                <w:sz w:val="24"/>
-                <w:szCs w:val="20"/>
-              </w:rPr>
-              <w:t>dẫn</w:t>
-            </w:r>
-            <w:proofErr w:type="spellEnd"/>
-            <w:r>
-              <w:rPr>
-                <w:rFonts w:ascii="Times New Roman" w:hAnsi="Times New Roman"/>
-                <w:b/>
-                <w:sz w:val="24"/>
-                <w:szCs w:val="20"/>
-              </w:rPr>
-              <w:t xml:space="preserve"> commit </w:t>
-            </w:r>
-            <w:proofErr w:type="spellStart"/>
-            <w:r>
-              <w:rPr>
-                <w:rFonts w:ascii="Times New Roman" w:hAnsi="Times New Roman"/>
-                <w:b/>
-                <w:sz w:val="24"/>
-                <w:szCs w:val="20"/>
-              </w:rPr>
-              <w:t>lên</w:t>
-            </w:r>
-            <w:proofErr w:type="spellEnd"/>
-            <w:r>
-              <w:rPr>
-                <w:rFonts w:ascii="Times New Roman" w:hAnsi="Times New Roman"/>
-                <w:b/>
-                <w:sz w:val="24"/>
-                <w:szCs w:val="20"/>
-              </w:rPr>
-              <w:t xml:space="preserve"> SVN</w:t>
+            <w:r>
+              <w:rPr>
+                <w:rFonts w:ascii="Times New Roman" w:hAnsi="Times New Roman"/>
+                <w:b/>
+                <w:sz w:val="24"/>
+                <w:szCs w:val="20"/>
+              </w:rPr>
+              <w:t xml:space="preserve"> </w:t>
+            </w:r>
+            <w:r>
+              <w:rPr>
+                <w:rFonts w:ascii="Times New Roman" w:hAnsi="Times New Roman"/>
+                <w:b/>
+                <w:sz w:val="24"/>
+                <w:szCs w:val="20"/>
+              </w:rPr>
+              <w:t>dẫn commit lên SVN</w:t>
             </w:r>
           </w:p>
         </w:tc>
@@ -1717,29 +1218,17 @@
                 <w:sz w:val="24"/>
                 <w:szCs w:val="24"/>
               </w:rPr>
-              <w:t xml:space="preserve">Code </w:t>
-            </w:r>
-            <w:proofErr w:type="spellStart"/>
-            <w:r>
-              <w:rPr>
-                <w:rFonts w:ascii="Times New Roman" w:hAnsi="Times New Roman"/>
-                <w:color w:val="000000"/>
-                <w:sz w:val="24"/>
-                <w:szCs w:val="24"/>
-              </w:rPr>
-              <w:t>hiển</w:t>
-            </w:r>
-            <w:proofErr w:type="spellEnd"/>
-            <w:r>
-              <w:rPr>
-                <w:rFonts w:ascii="Times New Roman" w:hAnsi="Times New Roman"/>
-                <w:color w:val="000000"/>
-                <w:sz w:val="24"/>
-                <w:szCs w:val="24"/>
-              </w:rPr>
-              <w:t xml:space="preserve"> </w:t>
-            </w:r>
-            <w:proofErr w:type="spellStart"/>
+              <w:t>Code hiển</w:t>
+            </w:r>
+            <w:r>
+              <w:rPr>
+                <w:rFonts w:ascii="Times New Roman" w:hAnsi="Times New Roman"/>
+                <w:color w:val="000000"/>
+                <w:sz w:val="24"/>
+                <w:szCs w:val="24"/>
+              </w:rPr>
+              <w:t xml:space="preserve"> </w:t>
+            </w:r>
             <w:r>
               <w:rPr>
                 <w:rFonts w:ascii="Times New Roman" w:hAnsi="Times New Roman"/>
@@ -1749,17 +1238,15 @@
               </w:rPr>
               <w:t>thị</w:t>
             </w:r>
-            <w:proofErr w:type="spellEnd"/>
-            <w:r>
-              <w:rPr>
-                <w:rFonts w:ascii="Times New Roman" w:hAnsi="Times New Roman"/>
-                <w:color w:val="000000"/>
-                <w:sz w:val="24"/>
-                <w:szCs w:val="24"/>
-              </w:rPr>
-              <w:t xml:space="preserve"> </w:t>
-            </w:r>
-            <w:proofErr w:type="spellStart"/>
+            <w:r>
+              <w:rPr>
+                <w:rFonts w:ascii="Times New Roman" w:hAnsi="Times New Roman"/>
+                <w:color w:val="000000"/>
+                <w:sz w:val="24"/>
+                <w:szCs w:val="24"/>
+              </w:rPr>
+              <w:t xml:space="preserve"> </w:t>
+            </w:r>
             <w:r>
               <w:rPr>
                 <w:rFonts w:ascii="Times New Roman" w:hAnsi="Times New Roman"/>
@@ -1769,46 +1256,33 @@
               </w:rPr>
               <w:t>màn</w:t>
             </w:r>
-            <w:proofErr w:type="spellEnd"/>
-            <w:r>
-              <w:rPr>
-                <w:rFonts w:ascii="Times New Roman" w:hAnsi="Times New Roman"/>
-                <w:color w:val="000000"/>
-                <w:sz w:val="24"/>
-                <w:szCs w:val="24"/>
-              </w:rPr>
-              <w:t xml:space="preserve"> </w:t>
-            </w:r>
-            <w:proofErr w:type="spellStart"/>
-            <w:r>
-              <w:rPr>
-                <w:rFonts w:ascii="Times New Roman" w:hAnsi="Times New Roman"/>
-                <w:color w:val="000000"/>
-                <w:sz w:val="24"/>
-                <w:szCs w:val="24"/>
-              </w:rPr>
-              <w:t>hình</w:t>
-            </w:r>
-            <w:proofErr w:type="spellEnd"/>
-            <w:r>
-              <w:rPr>
-                <w:rFonts w:ascii="Times New Roman" w:hAnsi="Times New Roman"/>
-                <w:color w:val="000000"/>
-                <w:sz w:val="24"/>
-                <w:szCs w:val="24"/>
-              </w:rPr>
-              <w:t xml:space="preserve"> List User</w:t>
-            </w:r>
-            <w:r>
-              <w:rPr>
-                <w:rFonts w:ascii="Times New Roman" w:hAnsi="Times New Roman"/>
-                <w:color w:val="000000"/>
-                <w:sz w:val="24"/>
-                <w:szCs w:val="24"/>
-              </w:rPr>
-              <w:t xml:space="preserve"> </w:t>
-            </w:r>
-            <w:proofErr w:type="spellStart"/>
+            <w:r>
+              <w:rPr>
+                <w:rFonts w:ascii="Times New Roman" w:hAnsi="Times New Roman"/>
+                <w:color w:val="000000"/>
+                <w:sz w:val="24"/>
+                <w:szCs w:val="24"/>
+              </w:rPr>
+              <w:t xml:space="preserve"> </w:t>
+            </w:r>
+            <w:r>
+              <w:rPr>
+                <w:rFonts w:ascii="Times New Roman" w:hAnsi="Times New Roman"/>
+                <w:color w:val="000000"/>
+                <w:sz w:val="24"/>
+                <w:szCs w:val="24"/>
+              </w:rPr>
+              <w:t>hình List User</w:t>
+            </w:r>
+            <w:r>
+              <w:rPr>
+                <w:rFonts w:ascii="Times New Roman" w:hAnsi="Times New Roman"/>
+                <w:color w:val="000000"/>
+                <w:sz w:val="24"/>
+                <w:szCs w:val="24"/>
+              </w:rPr>
+              <w:t xml:space="preserve"> </w:t>
+            </w:r>
             <w:r>
               <w:rPr>
                 <w:rFonts w:ascii="Times New Roman" w:hAnsi="Times New Roman"/>
@@ -1818,17 +1292,15 @@
               </w:rPr>
               <w:t>theo</w:t>
             </w:r>
-            <w:proofErr w:type="spellEnd"/>
-            <w:r>
-              <w:rPr>
-                <w:rFonts w:ascii="Times New Roman" w:hAnsi="Times New Roman"/>
-                <w:color w:val="000000"/>
-                <w:sz w:val="24"/>
-                <w:szCs w:val="24"/>
-              </w:rPr>
-              <w:t xml:space="preserve"> </w:t>
-            </w:r>
-            <w:proofErr w:type="spellStart"/>
+            <w:r>
+              <w:rPr>
+                <w:rFonts w:ascii="Times New Roman" w:hAnsi="Times New Roman"/>
+                <w:color w:val="000000"/>
+                <w:sz w:val="24"/>
+                <w:szCs w:val="24"/>
+              </w:rPr>
+              <w:t xml:space="preserve"> </w:t>
+            </w:r>
             <w:r>
               <w:rPr>
                 <w:rFonts w:ascii="Times New Roman" w:hAnsi="Times New Roman"/>
@@ -1838,17 +1310,15 @@
               </w:rPr>
               <w:t>yêu</w:t>
             </w:r>
-            <w:proofErr w:type="spellEnd"/>
-            <w:r>
-              <w:rPr>
-                <w:rFonts w:ascii="Times New Roman" w:hAnsi="Times New Roman"/>
-                <w:color w:val="000000"/>
-                <w:sz w:val="24"/>
-                <w:szCs w:val="24"/>
-              </w:rPr>
-              <w:t xml:space="preserve"> </w:t>
-            </w:r>
-            <w:proofErr w:type="spellStart"/>
+            <w:r>
+              <w:rPr>
+                <w:rFonts w:ascii="Times New Roman" w:hAnsi="Times New Roman"/>
+                <w:color w:val="000000"/>
+                <w:sz w:val="24"/>
+                <w:szCs w:val="24"/>
+              </w:rPr>
+              <w:t xml:space="preserve"> </w:t>
+            </w:r>
             <w:r>
               <w:rPr>
                 <w:rFonts w:ascii="Times New Roman" w:hAnsi="Times New Roman"/>
@@ -1858,17 +1328,15 @@
               </w:rPr>
               <w:t>cầu</w:t>
             </w:r>
-            <w:proofErr w:type="spellEnd"/>
-            <w:r>
-              <w:rPr>
-                <w:rFonts w:ascii="Times New Roman" w:hAnsi="Times New Roman"/>
-                <w:color w:val="000000"/>
-                <w:sz w:val="24"/>
-                <w:szCs w:val="24"/>
-              </w:rPr>
-              <w:t xml:space="preserve"> </w:t>
-            </w:r>
-            <w:proofErr w:type="spellStart"/>
+            <w:r>
+              <w:rPr>
+                <w:rFonts w:ascii="Times New Roman" w:hAnsi="Times New Roman"/>
+                <w:color w:val="000000"/>
+                <w:sz w:val="24"/>
+                <w:szCs w:val="24"/>
+              </w:rPr>
+              <w:t xml:space="preserve"> </w:t>
+            </w:r>
             <w:r>
               <w:rPr>
                 <w:rFonts w:ascii="Times New Roman" w:hAnsi="Times New Roman"/>
@@ -1878,17 +1346,15 @@
               </w:rPr>
               <w:t>đề</w:t>
             </w:r>
-            <w:proofErr w:type="spellEnd"/>
-            <w:r>
-              <w:rPr>
-                <w:rFonts w:ascii="Times New Roman" w:hAnsi="Times New Roman"/>
-                <w:color w:val="000000"/>
-                <w:sz w:val="24"/>
-                <w:szCs w:val="24"/>
-              </w:rPr>
-              <w:t xml:space="preserve"> </w:t>
-            </w:r>
-            <w:proofErr w:type="spellStart"/>
+            <w:r>
+              <w:rPr>
+                <w:rFonts w:ascii="Times New Roman" w:hAnsi="Times New Roman"/>
+                <w:color w:val="000000"/>
+                <w:sz w:val="24"/>
+                <w:szCs w:val="24"/>
+              </w:rPr>
+              <w:t xml:space="preserve"> </w:t>
+            </w:r>
             <w:r>
               <w:rPr>
                 <w:rFonts w:ascii="Times New Roman" w:hAnsi="Times New Roman"/>
@@ -1898,7 +1364,6 @@
               </w:rPr>
               <w:t>bài</w:t>
             </w:r>
-            <w:proofErr w:type="spellEnd"/>
           </w:p>
           <w:p>
             <w:pPr>
@@ -1943,8 +1408,6 @@
                 <w:szCs w:val="24"/>
               </w:rPr>
             </w:pPr>
-            <w:bookmarkStart w:id="0" w:name="_GoBack"/>
-            <w:bookmarkEnd w:id="0"/>
           </w:p>
         </w:tc>
         <w:tc>
@@ -1967,29 +1430,17 @@
                 <w:sz w:val="24"/>
                 <w:szCs w:val="24"/>
               </w:rPr>
-              <w:t xml:space="preserve">Source code </w:t>
-            </w:r>
-            <w:proofErr w:type="spellStart"/>
-            <w:r>
-              <w:rPr>
-                <w:rFonts w:ascii="Times New Roman" w:hAnsi="Times New Roman"/>
-                <w:color w:val="000000"/>
-                <w:sz w:val="24"/>
-                <w:szCs w:val="24"/>
-              </w:rPr>
-              <w:t>chạy</w:t>
-            </w:r>
-            <w:proofErr w:type="spellEnd"/>
-            <w:r>
-              <w:rPr>
-                <w:rFonts w:ascii="Times New Roman" w:hAnsi="Times New Roman"/>
-                <w:color w:val="000000"/>
-                <w:sz w:val="24"/>
-                <w:szCs w:val="24"/>
-              </w:rPr>
-              <w:t xml:space="preserve"> </w:t>
-            </w:r>
-            <w:proofErr w:type="spellStart"/>
+              <w:t>Source code chạy</w:t>
+            </w:r>
+            <w:r>
+              <w:rPr>
+                <w:rFonts w:ascii="Times New Roman" w:hAnsi="Times New Roman"/>
+                <w:color w:val="000000"/>
+                <w:sz w:val="24"/>
+                <w:szCs w:val="24"/>
+              </w:rPr>
+              <w:t xml:space="preserve"> </w:t>
+            </w:r>
             <w:r>
               <w:rPr>
                 <w:rFonts w:ascii="Times New Roman" w:hAnsi="Times New Roman"/>
@@ -1999,17 +1450,15 @@
               </w:rPr>
               <w:t>được</w:t>
             </w:r>
-            <w:proofErr w:type="spellEnd"/>
-            <w:r>
-              <w:rPr>
-                <w:rFonts w:ascii="Times New Roman" w:hAnsi="Times New Roman"/>
-                <w:color w:val="000000"/>
-                <w:sz w:val="24"/>
-                <w:szCs w:val="24"/>
-              </w:rPr>
-              <w:t xml:space="preserve"> </w:t>
-            </w:r>
-            <w:proofErr w:type="spellStart"/>
+            <w:r>
+              <w:rPr>
+                <w:rFonts w:ascii="Times New Roman" w:hAnsi="Times New Roman"/>
+                <w:color w:val="000000"/>
+                <w:sz w:val="24"/>
+                <w:szCs w:val="24"/>
+              </w:rPr>
+              <w:t xml:space="preserve"> </w:t>
+            </w:r>
             <w:r>
               <w:rPr>
                 <w:rFonts w:ascii="Times New Roman" w:hAnsi="Times New Roman"/>
@@ -2019,35 +1468,23 @@
               </w:rPr>
               <w:t>chức</w:t>
             </w:r>
-            <w:proofErr w:type="spellEnd"/>
-            <w:r>
-              <w:rPr>
-                <w:rFonts w:ascii="Times New Roman" w:hAnsi="Times New Roman"/>
-                <w:color w:val="000000"/>
-                <w:sz w:val="24"/>
-                <w:szCs w:val="24"/>
-              </w:rPr>
-              <w:t xml:space="preserve"> </w:t>
-            </w:r>
-            <w:proofErr w:type="spellStart"/>
-            <w:r>
-              <w:rPr>
-                <w:rFonts w:ascii="Times New Roman" w:hAnsi="Times New Roman"/>
-                <w:color w:val="000000"/>
-                <w:sz w:val="24"/>
-                <w:szCs w:val="24"/>
-              </w:rPr>
-              <w:t>năng</w:t>
-            </w:r>
-            <w:proofErr w:type="spellEnd"/>
-            <w:r>
-              <w:rPr>
-                <w:rFonts w:ascii="Times New Roman" w:hAnsi="Times New Roman"/>
-                <w:color w:val="000000"/>
-                <w:sz w:val="24"/>
-                <w:szCs w:val="24"/>
-              </w:rPr>
-              <w:t xml:space="preserve"> List User</w:t>
+            <w:r>
+              <w:rPr>
+                <w:rFonts w:ascii="Times New Roman" w:hAnsi="Times New Roman"/>
+                <w:color w:val="000000"/>
+                <w:sz w:val="24"/>
+                <w:szCs w:val="24"/>
+              </w:rPr>
+              <w:t xml:space="preserve"> </w:t>
+            </w:r>
+            <w:r>
+              <w:rPr>
+                <w:rFonts w:ascii="Times New Roman" w:hAnsi="Times New Roman"/>
+                <w:color w:val="000000"/>
+                <w:sz w:val="24"/>
+                <w:szCs w:val="24"/>
+              </w:rPr>
+              <w:t>năng List User</w:t>
             </w:r>
           </w:p>
           <w:p>
@@ -2066,67 +1503,25 @@
                 <w:sz w:val="24"/>
                 <w:szCs w:val="24"/>
               </w:rPr>
-              <w:t xml:space="preserve">Code </w:t>
-            </w:r>
-            <w:proofErr w:type="spellStart"/>
-            <w:r>
-              <w:rPr>
-                <w:rFonts w:ascii="Times New Roman" w:hAnsi="Times New Roman"/>
-                <w:color w:val="000000"/>
-                <w:sz w:val="24"/>
-                <w:szCs w:val="24"/>
-              </w:rPr>
-              <w:t>theo</w:t>
-            </w:r>
-            <w:proofErr w:type="spellEnd"/>
-            <w:r>
-              <w:rPr>
-                <w:rFonts w:ascii="Times New Roman" w:hAnsi="Times New Roman"/>
-                <w:color w:val="000000"/>
-                <w:sz w:val="24"/>
-                <w:szCs w:val="24"/>
-              </w:rPr>
-              <w:t xml:space="preserve"> </w:t>
-            </w:r>
-            <w:proofErr w:type="spellStart"/>
-            <w:r>
-              <w:rPr>
-                <w:rFonts w:ascii="Times New Roman" w:hAnsi="Times New Roman"/>
-                <w:color w:val="000000"/>
-                <w:sz w:val="24"/>
-                <w:szCs w:val="24"/>
-              </w:rPr>
-              <w:t>đúng</w:t>
-            </w:r>
-            <w:proofErr w:type="spellEnd"/>
-            <w:r>
-              <w:rPr>
-                <w:rFonts w:ascii="Times New Roman" w:hAnsi="Times New Roman"/>
-                <w:color w:val="000000"/>
-                <w:sz w:val="24"/>
-                <w:szCs w:val="24"/>
-              </w:rPr>
-              <w:t xml:space="preserve"> convention </w:t>
-            </w:r>
-            <w:proofErr w:type="spellStart"/>
-            <w:r>
-              <w:rPr>
-                <w:rFonts w:ascii="Times New Roman" w:hAnsi="Times New Roman"/>
-                <w:color w:val="000000"/>
-                <w:sz w:val="24"/>
-                <w:szCs w:val="24"/>
-              </w:rPr>
-              <w:t>của</w:t>
-            </w:r>
-            <w:proofErr w:type="spellEnd"/>
-            <w:r>
-              <w:rPr>
-                <w:rFonts w:ascii="Times New Roman" w:hAnsi="Times New Roman"/>
-                <w:color w:val="000000"/>
-                <w:sz w:val="24"/>
-                <w:szCs w:val="24"/>
-              </w:rPr>
-              <w:t xml:space="preserve"> java</w:t>
+              <w:t>Code theo</w:t>
+            </w:r>
+            <w:r>
+              <w:rPr>
+                <w:rFonts w:ascii="Times New Roman" w:hAnsi="Times New Roman"/>
+                <w:color w:val="000000"/>
+                <w:sz w:val="24"/>
+                <w:szCs w:val="24"/>
+              </w:rPr>
+              <w:t xml:space="preserve"> </w:t>
+            </w:r>
+            <w:r>
+              <w:rPr>
+                <w:rFonts w:ascii="Times New Roman" w:hAnsi="Times New Roman"/>
+                <w:color w:val="000000"/>
+                <w:sz w:val="24"/>
+                <w:szCs w:val="24"/>
+              </w:rPr>
+              <w:t>đúng convention của java</w:t>
             </w:r>
           </w:p>
           <w:p>
@@ -2145,27 +1540,7 @@
                 <w:sz w:val="24"/>
                 <w:szCs w:val="24"/>
               </w:rPr>
-              <w:t xml:space="preserve">Code commit </w:t>
-            </w:r>
-            <w:proofErr w:type="spellStart"/>
-            <w:r>
-              <w:rPr>
-                <w:rFonts w:ascii="Times New Roman" w:hAnsi="Times New Roman"/>
-                <w:color w:val="000000"/>
-                <w:sz w:val="24"/>
-                <w:szCs w:val="24"/>
-              </w:rPr>
-              <w:t>lên</w:t>
-            </w:r>
-            <w:proofErr w:type="spellEnd"/>
-            <w:r>
-              <w:rPr>
-                <w:rFonts w:ascii="Times New Roman" w:hAnsi="Times New Roman"/>
-                <w:color w:val="000000"/>
-                <w:sz w:val="24"/>
-                <w:szCs w:val="24"/>
-              </w:rPr>
-              <w:t xml:space="preserve"> SVN</w:t>
+              <w:t>Code commit lên SVN</w:t>
             </w:r>
           </w:p>
           <w:p>
@@ -2208,7 +1583,41 @@
                 <w:sz w:val="24"/>
                 <w:szCs w:val="24"/>
               </w:rPr>
-              <w:t>https://server-la/svn/Pro_LA18_PM/04_Output/12_NguyenThiMinhHang/03_BaiTapCuoiKhoa/JSP_Servlet</w:t>
+              <w:t>https://server</w:t>
+            </w:r>
+            <w:r>
+              <w:rPr>
+                <w:rFonts w:ascii="Times New Roman" w:hAnsi="Times New Roman"/>
+                <w:sz w:val="24"/>
+                <w:szCs w:val="24"/>
+              </w:rPr>
+              <w:t>-la/svn/Pro_L</w:t>
+            </w:r>
+            <w:r>
+              <w:rPr>
+                <w:rFonts w:ascii="Times New Roman" w:hAnsi="Times New Roman"/>
+                <w:sz w:val="24"/>
+                <w:szCs w:val="24"/>
+              </w:rPr>
+              <w:t>A18_PM/04_Output/12</w:t>
+            </w:r>
+            <w:bookmarkStart w:id="0" w:name="_GoBack"/>
+            <w:bookmarkEnd w:id="0"/>
+            <w:r>
+              <w:rPr>
+                <w:rFonts w:ascii="Times New Roman" w:hAnsi="Times New Roman"/>
+                <w:sz w:val="24"/>
+                <w:szCs w:val="24"/>
+              </w:rPr>
+              <w:t>_NguyenThiMinh</w:t>
+            </w:r>
+            <w:r>
+              <w:rPr>
+                <w:rFonts w:ascii="Times New Roman" w:hAnsi="Times New Roman"/>
+                <w:sz w:val="24"/>
+                <w:szCs w:val="24"/>
+              </w:rPr>
+              <w:t>Hang/03_BaiTapCuoiKhoa/JSP_Servlet</w:t>
             </w:r>
           </w:p>
         </w:tc>
@@ -2315,7 +1724,7 @@
 </file>
 
 <file path=word/numbering.xml><?xml version="1.0" encoding="utf-8"?>
-<w:numbering xmlns:ve="http://schemas.openxmlformats.org/markup-compatibility/2006" xmlns:o="urn:schemas-microsoft-com:office:office" xmlns:r="http://schemas.openxmlformats.org/officeDocument/2006/relationships" xmlns:m="http://schemas.openxmlformats.org/officeDocument/2006/math" xmlns:v="urn:schemas-microsoft-com:vml" xmlns:wp="http://schemas.openxmlformats.org/drawingml/2006/wordprocessingDrawing" xmlns:w10="urn:schemas-microsoft-com:office:word" xmlns:w="http://schemas.openxmlformats.org/wordprocessingml/2006/main" xmlns:wne="http://schemas.microsoft.com/office/word/2006/wordml">
+<w:numbering xmlns:wpc="http://schemas.microsoft.com/office/word/2010/wordprocessingCanvas" xmlns:mc="http://schemas.openxmlformats.org/markup-compatibility/2006" xmlns:o="urn:schemas-microsoft-com:office:office" xmlns:r="http://schemas.openxmlformats.org/officeDocument/2006/relationships" xmlns:m="http://schemas.openxmlformats.org/officeDocument/2006/math" xmlns:v="urn:schemas-microsoft-com:vml" xmlns:wp14="http://schemas.microsoft.com/office/word/2010/wordprocessingDrawing" xmlns:wp="http://schemas.openxmlformats.org/drawingml/2006/wordprocessingDrawing" xmlns:w10="urn:schemas-microsoft-com:office:word" xmlns:w="http://schemas.openxmlformats.org/wordprocessingml/2006/main" xmlns:w14="http://schemas.microsoft.com/office/word/2010/wordml" xmlns:w15="http://schemas.microsoft.com/office/word/2012/wordml" xmlns:wpg="http://schemas.microsoft.com/office/word/2010/wordprocessingGroup" xmlns:wpi="http://schemas.microsoft.com/office/word/2010/wordprocessingInk" xmlns:wne="http://schemas.microsoft.com/office/word/2006/wordml" xmlns:wps="http://schemas.microsoft.com/office/word/2010/wordprocessingShape" mc:Ignorable="w14 w15 wp14">
   <w:abstractNum w:abstractNumId="0">
     <w:nsid w:val="03685E84"/>
     <w:multiLevelType w:val="hybridMultilevel"/>
@@ -3360,7 +2769,7 @@
 </file>
 
 <file path=word/styles.xml><?xml version="1.0" encoding="utf-8"?>
-<w:styles xmlns:r="http://schemas.openxmlformats.org/officeDocument/2006/relationships" xmlns:w="http://schemas.openxmlformats.org/wordprocessingml/2006/main">
+<w:styles xmlns:mc="http://schemas.openxmlformats.org/markup-compatibility/2006" xmlns:r="http://schemas.openxmlformats.org/officeDocument/2006/relationships" xmlns:w="http://schemas.openxmlformats.org/wordprocessingml/2006/main" xmlns:w14="http://schemas.microsoft.com/office/word/2010/wordml" xmlns:w15="http://schemas.microsoft.com/office/word/2012/wordml" mc:Ignorable="w14 w15">
   <w:docDefaults>
     <w:rPrDefault>
       <w:rPr>
@@ -3376,144 +2785,378 @@
       </w:pPr>
     </w:pPrDefault>
   </w:docDefaults>
-  <w:latentStyles w:defLockedState="0" w:defUIPriority="99" w:defSemiHidden="1" w:defUnhideWhenUsed="1" w:defQFormat="0" w:count="267">
-    <w:lsdException w:name="Normal" w:semiHidden="0" w:uiPriority="0" w:unhideWhenUsed="0" w:qFormat="1"/>
-    <w:lsdException w:name="heading 1" w:semiHidden="0" w:uiPriority="9" w:unhideWhenUsed="0" w:qFormat="1"/>
-    <w:lsdException w:name="heading 2" w:uiPriority="9" w:qFormat="1"/>
-    <w:lsdException w:name="heading 3" w:uiPriority="9" w:qFormat="1"/>
-    <w:lsdException w:name="heading 4" w:uiPriority="9" w:qFormat="1"/>
-    <w:lsdException w:name="heading 5" w:uiPriority="9" w:qFormat="1"/>
-    <w:lsdException w:name="heading 6" w:uiPriority="9" w:qFormat="1"/>
-    <w:lsdException w:name="heading 7" w:uiPriority="9" w:qFormat="1"/>
-    <w:lsdException w:name="heading 8" w:uiPriority="9" w:qFormat="1"/>
-    <w:lsdException w:name="heading 9" w:uiPriority="9" w:qFormat="1"/>
-    <w:lsdException w:name="toc 1" w:uiPriority="39"/>
-    <w:lsdException w:name="toc 2" w:uiPriority="39"/>
-    <w:lsdException w:name="toc 3" w:uiPriority="39"/>
-    <w:lsdException w:name="toc 4" w:uiPriority="39"/>
-    <w:lsdException w:name="toc 5" w:uiPriority="39"/>
-    <w:lsdException w:name="toc 6" w:uiPriority="39"/>
-    <w:lsdException w:name="toc 7" w:uiPriority="39"/>
-    <w:lsdException w:name="toc 8" w:uiPriority="39"/>
-    <w:lsdException w:name="toc 9" w:uiPriority="39"/>
-    <w:lsdException w:name="caption" w:uiPriority="35" w:qFormat="1"/>
-    <w:lsdException w:name="Title" w:semiHidden="0" w:uiPriority="10" w:unhideWhenUsed="0" w:qFormat="1"/>
-    <w:lsdException w:name="Default Paragraph Font" w:uiPriority="1"/>
-    <w:lsdException w:name="Subtitle" w:semiHidden="0" w:uiPriority="11" w:unhideWhenUsed="0" w:qFormat="1"/>
-    <w:lsdException w:name="Strong" w:semiHidden="0" w:uiPriority="22" w:unhideWhenUsed="0" w:qFormat="1"/>
-    <w:lsdException w:name="Emphasis" w:semiHidden="0" w:uiPriority="20" w:unhideWhenUsed="0" w:qFormat="1"/>
-    <w:lsdException w:name="Table Grid" w:semiHidden="0" w:uiPriority="39" w:unhideWhenUsed="0"/>
-    <w:lsdException w:name="Placeholder Text" w:unhideWhenUsed="0"/>
-    <w:lsdException w:name="No Spacing" w:semiHidden="0" w:uiPriority="1" w:unhideWhenUsed="0" w:qFormat="1"/>
-    <w:lsdException w:name="Light Shading" w:semiHidden="0" w:uiPriority="60" w:unhideWhenUsed="0"/>
-    <w:lsdException w:name="Light List" w:semiHidden="0" w:uiPriority="61" w:unhideWhenUsed="0"/>
-    <w:lsdException w:name="Light Grid" w:semiHidden="0" w:uiPriority="62" w:unhideWhenUsed="0"/>
-    <w:lsdException w:name="Medium Shading 1" w:semiHidden="0" w:uiPriority="63" w:unhideWhenUsed="0"/>
-    <w:lsdException w:name="Medium Shading 2" w:semiHidden="0" w:uiPriority="64" w:unhideWhenUsed="0"/>
-    <w:lsdException w:name="Medium List 1" w:semiHidden="0" w:uiPriority="65" w:unhideWhenUsed="0"/>
-    <w:lsdException w:name="Medium List 2" w:semiHidden="0" w:uiPriority="66" w:unhideWhenUsed="0"/>
-    <w:lsdException w:name="Medium Grid 1" w:semiHidden="0" w:uiPriority="67" w:unhideWhenUsed="0"/>
-    <w:lsdException w:name="Medium Grid 2" w:semiHidden="0" w:uiPriority="68" w:unhideWhenUsed="0"/>
-    <w:lsdException w:name="Medium Grid 3" w:semiHidden="0" w:uiPriority="69" w:unhideWhenUsed="0"/>
-    <w:lsdException w:name="Dark List" w:semiHidden="0" w:uiPriority="70" w:unhideWhenUsed="0"/>
-    <w:lsdException w:name="Colorful Shading" w:semiHidden="0" w:uiPriority="71" w:unhideWhenUsed="0"/>
-    <w:lsdException w:name="Colorful List" w:semiHidden="0" w:uiPriority="72" w:unhideWhenUsed="0"/>
-    <w:lsdException w:name="Colorful Grid" w:semiHidden="0" w:uiPriority="73" w:unhideWhenUsed="0"/>
-    <w:lsdException w:name="Light Shading Accent 1" w:semiHidden="0" w:uiPriority="60" w:unhideWhenUsed="0"/>
-    <w:lsdException w:name="Light List Accent 1" w:semiHidden="0" w:uiPriority="61" w:unhideWhenUsed="0"/>
-    <w:lsdException w:name="Light Grid Accent 1" w:semiHidden="0" w:uiPriority="62" w:unhideWhenUsed="0"/>
-    <w:lsdException w:name="Medium Shading 1 Accent 1" w:semiHidden="0" w:uiPriority="63" w:unhideWhenUsed="0"/>
-    <w:lsdException w:name="Medium Shading 2 Accent 1" w:semiHidden="0" w:uiPriority="64" w:unhideWhenUsed="0"/>
-    <w:lsdException w:name="Medium List 1 Accent 1" w:semiHidden="0" w:uiPriority="65" w:unhideWhenUsed="0"/>
-    <w:lsdException w:name="Revision" w:unhideWhenUsed="0"/>
-    <w:lsdException w:name="List Paragraph" w:semiHidden="0" w:uiPriority="34" w:unhideWhenUsed="0" w:qFormat="1"/>
-    <w:lsdException w:name="Quote" w:semiHidden="0" w:uiPriority="29" w:unhideWhenUsed="0" w:qFormat="1"/>
-    <w:lsdException w:name="Intense Quote" w:semiHidden="0" w:uiPriority="30" w:unhideWhenUsed="0" w:qFormat="1"/>
-    <w:lsdException w:name="Medium List 2 Accent 1" w:semiHidden="0" w:uiPriority="66" w:unhideWhenUsed="0"/>
-    <w:lsdException w:name="Medium Grid 1 Accent 1" w:semiHidden="0" w:uiPriority="67" w:unhideWhenUsed="0"/>
-    <w:lsdException w:name="Medium Grid 2 Accent 1" w:semiHidden="0" w:uiPriority="68" w:unhideWhenUsed="0"/>
-    <w:lsdException w:name="Medium Grid 3 Accent 1" w:semiHidden="0" w:uiPriority="69" w:unhideWhenUsed="0"/>
-    <w:lsdException w:name="Dark List Accent 1" w:semiHidden="0" w:uiPriority="70" w:unhideWhenUsed="0"/>
-    <w:lsdException w:name="Colorful Shading Accent 1" w:semiHidden="0" w:uiPriority="71" w:unhideWhenUsed="0"/>
-    <w:lsdException w:name="Colorful List Accent 1" w:semiHidden="0" w:uiPriority="72" w:unhideWhenUsed="0"/>
-    <w:lsdException w:name="Colorful Grid Accent 1" w:semiHidden="0" w:uiPriority="73" w:unhideWhenUsed="0"/>
-    <w:lsdException w:name="Light Shading Accent 2" w:semiHidden="0" w:uiPriority="60" w:unhideWhenUsed="0"/>
-    <w:lsdException w:name="Light List Accent 2" w:semiHidden="0" w:uiPriority="61" w:unhideWhenUsed="0"/>
-    <w:lsdException w:name="Light Grid Accent 2" w:semiHidden="0" w:uiPriority="62" w:unhideWhenUsed="0"/>
-    <w:lsdException w:name="Medium Shading 1 Accent 2" w:semiHidden="0" w:uiPriority="63" w:unhideWhenUsed="0"/>
-    <w:lsdException w:name="Medium Shading 2 Accent 2" w:semiHidden="0" w:uiPriority="64" w:unhideWhenUsed="0"/>
-    <w:lsdException w:name="Medium List 1 Accent 2" w:semiHidden="0" w:uiPriority="65" w:unhideWhenUsed="0"/>
-    <w:lsdException w:name="Medium List 2 Accent 2" w:semiHidden="0" w:uiPriority="66" w:unhideWhenUsed="0"/>
-    <w:lsdException w:name="Medium Grid 1 Accent 2" w:semiHidden="0" w:uiPriority="67" w:unhideWhenUsed="0"/>
-    <w:lsdException w:name="Medium Grid 2 Accent 2" w:semiHidden="0" w:uiPriority="68" w:unhideWhenUsed="0"/>
-    <w:lsdException w:name="Medium Grid 3 Accent 2" w:semiHidden="0" w:uiPriority="69" w:unhideWhenUsed="0"/>
-    <w:lsdException w:name="Dark List Accent 2" w:semiHidden="0" w:uiPriority="70" w:unhideWhenUsed="0"/>
-    <w:lsdException w:name="Colorful Shading Accent 2" w:semiHidden="0" w:uiPriority="71" w:unhideWhenUsed="0"/>
-    <w:lsdException w:name="Colorful List Accent 2" w:semiHidden="0" w:uiPriority="72" w:unhideWhenUsed="0"/>
-    <w:lsdException w:name="Colorful Grid Accent 2" w:semiHidden="0" w:uiPriority="73" w:unhideWhenUsed="0"/>
-    <w:lsdException w:name="Light Shading Accent 3" w:semiHidden="0" w:uiPriority="60" w:unhideWhenUsed="0"/>
-    <w:lsdException w:name="Light List Accent 3" w:semiHidden="0" w:uiPriority="61" w:unhideWhenUsed="0"/>
-    <w:lsdException w:name="Light Grid Accent 3" w:semiHidden="0" w:uiPriority="62" w:unhideWhenUsed="0"/>
-    <w:lsdException w:name="Medium Shading 1 Accent 3" w:semiHidden="0" w:uiPriority="63" w:unhideWhenUsed="0"/>
-    <w:lsdException w:name="Medium Shading 2 Accent 3" w:semiHidden="0" w:uiPriority="64" w:unhideWhenUsed="0"/>
-    <w:lsdException w:name="Medium List 1 Accent 3" w:semiHidden="0" w:uiPriority="65" w:unhideWhenUsed="0"/>
-    <w:lsdException w:name="Medium List 2 Accent 3" w:semiHidden="0" w:uiPriority="66" w:unhideWhenUsed="0"/>
-    <w:lsdException w:name="Medium Grid 1 Accent 3" w:semiHidden="0" w:uiPriority="67" w:unhideWhenUsed="0"/>
-    <w:lsdException w:name="Medium Grid 2 Accent 3" w:semiHidden="0" w:uiPriority="68" w:unhideWhenUsed="0"/>
-    <w:lsdException w:name="Medium Grid 3 Accent 3" w:semiHidden="0" w:uiPriority="69" w:unhideWhenUsed="0"/>
-    <w:lsdException w:name="Dark List Accent 3" w:semiHidden="0" w:uiPriority="70" w:unhideWhenUsed="0"/>
-    <w:lsdException w:name="Colorful Shading Accent 3" w:semiHidden="0" w:uiPriority="71" w:unhideWhenUsed="0"/>
-    <w:lsdException w:name="Colorful List Accent 3" w:semiHidden="0" w:uiPriority="72" w:unhideWhenUsed="0"/>
-    <w:lsdException w:name="Colorful Grid Accent 3" w:semiHidden="0" w:uiPriority="73" w:unhideWhenUsed="0"/>
-    <w:lsdException w:name="Light Shading Accent 4" w:semiHidden="0" w:uiPriority="60" w:unhideWhenUsed="0"/>
-    <w:lsdException w:name="Light List Accent 4" w:semiHidden="0" w:uiPriority="61" w:unhideWhenUsed="0"/>
-    <w:lsdException w:name="Light Grid Accent 4" w:semiHidden="0" w:uiPriority="62" w:unhideWhenUsed="0"/>
-    <w:lsdException w:name="Medium Shading 1 Accent 4" w:semiHidden="0" w:uiPriority="63" w:unhideWhenUsed="0"/>
-    <w:lsdException w:name="Medium Shading 2 Accent 4" w:semiHidden="0" w:uiPriority="64" w:unhideWhenUsed="0"/>
-    <w:lsdException w:name="Medium List 1 Accent 4" w:semiHidden="0" w:uiPriority="65" w:unhideWhenUsed="0"/>
-    <w:lsdException w:name="Medium List 2 Accent 4" w:semiHidden="0" w:uiPriority="66" w:unhideWhenUsed="0"/>
-    <w:lsdException w:name="Medium Grid 1 Accent 4" w:semiHidden="0" w:uiPriority="67" w:unhideWhenUsed="0"/>
-    <w:lsdException w:name="Medium Grid 2 Accent 4" w:semiHidden="0" w:uiPriority="68" w:unhideWhenUsed="0"/>
-    <w:lsdException w:name="Medium Grid 3 Accent 4" w:semiHidden="0" w:uiPriority="69" w:unhideWhenUsed="0"/>
-    <w:lsdException w:name="Dark List Accent 4" w:semiHidden="0" w:uiPriority="70" w:unhideWhenUsed="0"/>
-    <w:lsdException w:name="Colorful Shading Accent 4" w:semiHidden="0" w:uiPriority="71" w:unhideWhenUsed="0"/>
-    <w:lsdException w:name="Colorful List Accent 4" w:semiHidden="0" w:uiPriority="72" w:unhideWhenUsed="0"/>
-    <w:lsdException w:name="Colorful Grid Accent 4" w:semiHidden="0" w:uiPriority="73" w:unhideWhenUsed="0"/>
-    <w:lsdException w:name="Light Shading Accent 5" w:semiHidden="0" w:uiPriority="60" w:unhideWhenUsed="0"/>
-    <w:lsdException w:name="Light List Accent 5" w:semiHidden="0" w:uiPriority="61" w:unhideWhenUsed="0"/>
-    <w:lsdException w:name="Light Grid Accent 5" w:semiHidden="0" w:uiPriority="62" w:unhideWhenUsed="0"/>
-    <w:lsdException w:name="Medium Shading 1 Accent 5" w:semiHidden="0" w:uiPriority="63" w:unhideWhenUsed="0"/>
-    <w:lsdException w:name="Medium Shading 2 Accent 5" w:semiHidden="0" w:uiPriority="64" w:unhideWhenUsed="0"/>
-    <w:lsdException w:name="Medium List 1 Accent 5" w:semiHidden="0" w:uiPriority="65" w:unhideWhenUsed="0"/>
-    <w:lsdException w:name="Medium List 2 Accent 5" w:semiHidden="0" w:uiPriority="66" w:unhideWhenUsed="0"/>
-    <w:lsdException w:name="Medium Grid 1 Accent 5" w:semiHidden="0" w:uiPriority="67" w:unhideWhenUsed="0"/>
-    <w:lsdException w:name="Medium Grid 2 Accent 5" w:semiHidden="0" w:uiPriority="68" w:unhideWhenUsed="0"/>
-    <w:lsdException w:name="Medium Grid 3 Accent 5" w:semiHidden="0" w:uiPriority="69" w:unhideWhenUsed="0"/>
-    <w:lsdException w:name="Dark List Accent 5" w:semiHidden="0" w:uiPriority="70" w:unhideWhenUsed="0"/>
-    <w:lsdException w:name="Colorful Shading Accent 5" w:semiHidden="0" w:uiPriority="71" w:unhideWhenUsed="0"/>
-    <w:lsdException w:name="Colorful List Accent 5" w:semiHidden="0" w:uiPriority="72" w:unhideWhenUsed="0"/>
-    <w:lsdException w:name="Colorful Grid Accent 5" w:semiHidden="0" w:uiPriority="73" w:unhideWhenUsed="0"/>
-    <w:lsdException w:name="Light Shading Accent 6" w:semiHidden="0" w:uiPriority="60" w:unhideWhenUsed="0"/>
-    <w:lsdException w:name="Light List Accent 6" w:semiHidden="0" w:uiPriority="61" w:unhideWhenUsed="0"/>
-    <w:lsdException w:name="Light Grid Accent 6" w:semiHidden="0" w:uiPriority="62" w:unhideWhenUsed="0"/>
-    <w:lsdException w:name="Medium Shading 1 Accent 6" w:semiHidden="0" w:uiPriority="63" w:unhideWhenUsed="0"/>
-    <w:lsdException w:name="Medium Shading 2 Accent 6" w:semiHidden="0" w:uiPriority="64" w:unhideWhenUsed="0"/>
-    <w:lsdException w:name="Medium List 1 Accent 6" w:semiHidden="0" w:uiPriority="65" w:unhideWhenUsed="0"/>
-    <w:lsdException w:name="Medium List 2 Accent 6" w:semiHidden="0" w:uiPriority="66" w:unhideWhenUsed="0"/>
-    <w:lsdException w:name="Medium Grid 1 Accent 6" w:semiHidden="0" w:uiPriority="67" w:unhideWhenUsed="0"/>
-    <w:lsdException w:name="Medium Grid 2 Accent 6" w:semiHidden="0" w:uiPriority="68" w:unhideWhenUsed="0"/>
-    <w:lsdException w:name="Medium Grid 3 Accent 6" w:semiHidden="0" w:uiPriority="69" w:unhideWhenUsed="0"/>
-    <w:lsdException w:name="Dark List Accent 6" w:semiHidden="0" w:uiPriority="70" w:unhideWhenUsed="0"/>
-    <w:lsdException w:name="Colorful Shading Accent 6" w:semiHidden="0" w:uiPriority="71" w:unhideWhenUsed="0"/>
-    <w:lsdException w:name="Colorful List Accent 6" w:semiHidden="0" w:uiPriority="72" w:unhideWhenUsed="0"/>
-    <w:lsdException w:name="Colorful Grid Accent 6" w:semiHidden="0" w:uiPriority="73" w:unhideWhenUsed="0"/>
-    <w:lsdException w:name="Subtle Emphasis" w:semiHidden="0" w:uiPriority="19" w:unhideWhenUsed="0" w:qFormat="1"/>
-    <w:lsdException w:name="Intense Emphasis" w:semiHidden="0" w:uiPriority="21" w:unhideWhenUsed="0" w:qFormat="1"/>
-    <w:lsdException w:name="Subtle Reference" w:semiHidden="0" w:uiPriority="31" w:unhideWhenUsed="0" w:qFormat="1"/>
-    <w:lsdException w:name="Intense Reference" w:semiHidden="0" w:uiPriority="32" w:unhideWhenUsed="0" w:qFormat="1"/>
-    <w:lsdException w:name="Book Title" w:semiHidden="0" w:uiPriority="33" w:unhideWhenUsed="0" w:qFormat="1"/>
-    <w:lsdException w:name="Bibliography" w:uiPriority="37"/>
-    <w:lsdException w:name="TOC Heading" w:uiPriority="39" w:qFormat="1"/>
+  <w:latentStyles w:defLockedState="0" w:defUIPriority="99" w:defSemiHidden="0" w:defUnhideWhenUsed="0" w:defQFormat="0" w:count="371">
+    <w:lsdException w:name="Normal" w:uiPriority="0" w:qFormat="1"/>
+    <w:lsdException w:name="heading 1" w:uiPriority="9" w:qFormat="1"/>
+    <w:lsdException w:name="heading 2" w:semiHidden="1" w:uiPriority="9" w:unhideWhenUsed="1" w:qFormat="1"/>
+    <w:lsdException w:name="heading 3" w:semiHidden="1" w:uiPriority="9" w:unhideWhenUsed="1" w:qFormat="1"/>
+    <w:lsdException w:name="heading 4" w:semiHidden="1" w:uiPriority="9" w:unhideWhenUsed="1" w:qFormat="1"/>
+    <w:lsdException w:name="heading 5" w:semiHidden="1" w:uiPriority="9" w:unhideWhenUsed="1" w:qFormat="1"/>
+    <w:lsdException w:name="heading 6" w:semiHidden="1" w:uiPriority="9" w:unhideWhenUsed="1" w:qFormat="1"/>
+    <w:lsdException w:name="heading 7" w:semiHidden="1" w:uiPriority="9" w:unhideWhenUsed="1" w:qFormat="1"/>
+    <w:lsdException w:name="heading 8" w:semiHidden="1" w:uiPriority="9" w:unhideWhenUsed="1" w:qFormat="1"/>
+    <w:lsdException w:name="heading 9" w:semiHidden="1" w:uiPriority="9" w:unhideWhenUsed="1" w:qFormat="1"/>
+    <w:lsdException w:name="index 1" w:semiHidden="1" w:unhideWhenUsed="1"/>
+    <w:lsdException w:name="index 2" w:semiHidden="1" w:unhideWhenUsed="1"/>
+    <w:lsdException w:name="index 3" w:semiHidden="1" w:unhideWhenUsed="1"/>
+    <w:lsdException w:name="index 4" w:semiHidden="1" w:unhideWhenUsed="1"/>
+    <w:lsdException w:name="index 5" w:semiHidden="1" w:unhideWhenUsed="1"/>
+    <w:lsdException w:name="index 6" w:semiHidden="1" w:unhideWhenUsed="1"/>
+    <w:lsdException w:name="index 7" w:semiHidden="1" w:unhideWhenUsed="1"/>
+    <w:lsdException w:name="index 8" w:semiHidden="1" w:unhideWhenUsed="1"/>
+    <w:lsdException w:name="index 9" w:semiHidden="1" w:unhideWhenUsed="1"/>
+    <w:lsdException w:name="toc 1" w:semiHidden="1" w:uiPriority="39" w:unhideWhenUsed="1"/>
+    <w:lsdException w:name="toc 2" w:semiHidden="1" w:uiPriority="39" w:unhideWhenUsed="1"/>
+    <w:lsdException w:name="toc 3" w:semiHidden="1" w:uiPriority="39" w:unhideWhenUsed="1"/>
+    <w:lsdException w:name="toc 4" w:semiHidden="1" w:uiPriority="39" w:unhideWhenUsed="1"/>
+    <w:lsdException w:name="toc 5" w:semiHidden="1" w:uiPriority="39" w:unhideWhenUsed="1"/>
+    <w:lsdException w:name="toc 6" w:semiHidden="1" w:uiPriority="39" w:unhideWhenUsed="1"/>
+    <w:lsdException w:name="toc 7" w:semiHidden="1" w:uiPriority="39" w:unhideWhenUsed="1"/>
+    <w:lsdException w:name="toc 8" w:semiHidden="1" w:uiPriority="39" w:unhideWhenUsed="1"/>
+    <w:lsdException w:name="toc 9" w:semiHidden="1" w:uiPriority="39" w:unhideWhenUsed="1"/>
+    <w:lsdException w:name="Normal Indent" w:semiHidden="1" w:unhideWhenUsed="1"/>
+    <w:lsdException w:name="footnote text" w:semiHidden="1" w:unhideWhenUsed="1"/>
+    <w:lsdException w:name="annotation text" w:semiHidden="1" w:unhideWhenUsed="1"/>
+    <w:lsdException w:name="header" w:semiHidden="1" w:unhideWhenUsed="1"/>
+    <w:lsdException w:name="footer" w:semiHidden="1" w:unhideWhenUsed="1"/>
+    <w:lsdException w:name="index heading" w:semiHidden="1" w:unhideWhenUsed="1"/>
+    <w:lsdException w:name="caption" w:semiHidden="1" w:uiPriority="35" w:unhideWhenUsed="1" w:qFormat="1"/>
+    <w:lsdException w:name="table of figures" w:semiHidden="1" w:unhideWhenUsed="1"/>
+    <w:lsdException w:name="envelope address" w:semiHidden="1" w:unhideWhenUsed="1"/>
+    <w:lsdException w:name="envelope return" w:semiHidden="1" w:unhideWhenUsed="1"/>
+    <w:lsdException w:name="footnote reference" w:semiHidden="1" w:unhideWhenUsed="1"/>
+    <w:lsdException w:name="annotation reference" w:semiHidden="1" w:unhideWhenUsed="1"/>
+    <w:lsdException w:name="line number" w:semiHidden="1" w:unhideWhenUsed="1"/>
+    <w:lsdException w:name="page number" w:semiHidden="1" w:unhideWhenUsed="1"/>
+    <w:lsdException w:name="endnote reference" w:semiHidden="1" w:unhideWhenUsed="1"/>
+    <w:lsdException w:name="endnote text" w:semiHidden="1" w:unhideWhenUsed="1"/>
+    <w:lsdException w:name="table of authorities" w:semiHidden="1" w:unhideWhenUsed="1"/>
+    <w:lsdException w:name="macro" w:semiHidden="1" w:unhideWhenUsed="1"/>
+    <w:lsdException w:name="toa heading" w:semiHidden="1" w:unhideWhenUsed="1"/>
+    <w:lsdException w:name="List" w:semiHidden="1" w:unhideWhenUsed="1"/>
+    <w:lsdException w:name="List Bullet" w:semiHidden="1" w:unhideWhenUsed="1"/>
+    <w:lsdException w:name="List Number" w:semiHidden="1" w:unhideWhenUsed="1"/>
+    <w:lsdException w:name="List 2" w:semiHidden="1" w:unhideWhenUsed="1"/>
+    <w:lsdException w:name="List 3" w:semiHidden="1" w:unhideWhenUsed="1"/>
+    <w:lsdException w:name="List 4" w:semiHidden="1" w:unhideWhenUsed="1"/>
+    <w:lsdException w:name="List 5" w:semiHidden="1" w:unhideWhenUsed="1"/>
+    <w:lsdException w:name="List Bullet 2" w:semiHidden="1" w:unhideWhenUsed="1"/>
+    <w:lsdException w:name="List Bullet 3" w:semiHidden="1" w:unhideWhenUsed="1"/>
+    <w:lsdException w:name="List Bullet 4" w:semiHidden="1" w:unhideWhenUsed="1"/>
+    <w:lsdException w:name="List Bullet 5" w:semiHidden="1" w:unhideWhenUsed="1"/>
+    <w:lsdException w:name="List Number 2" w:semiHidden="1" w:unhideWhenUsed="1"/>
+    <w:lsdException w:name="List Number 3" w:semiHidden="1" w:unhideWhenUsed="1"/>
+    <w:lsdException w:name="List Number 4" w:semiHidden="1" w:unhideWhenUsed="1"/>
+    <w:lsdException w:name="List Number 5" w:semiHidden="1" w:unhideWhenUsed="1"/>
+    <w:lsdException w:name="Title" w:uiPriority="10" w:qFormat="1"/>
+    <w:lsdException w:name="Closing" w:semiHidden="1" w:unhideWhenUsed="1"/>
+    <w:lsdException w:name="Signature" w:semiHidden="1" w:unhideWhenUsed="1"/>
+    <w:lsdException w:name="Default Paragraph Font" w:semiHidden="1" w:uiPriority="1" w:unhideWhenUsed="1"/>
+    <w:lsdException w:name="Body Text" w:semiHidden="1" w:unhideWhenUsed="1"/>
+    <w:lsdException w:name="Body Text Indent" w:semiHidden="1" w:unhideWhenUsed="1"/>
+    <w:lsdException w:name="List Continue" w:semiHidden="1" w:unhideWhenUsed="1"/>
+    <w:lsdException w:name="List Continue 2" w:semiHidden="1" w:unhideWhenUsed="1"/>
+    <w:lsdException w:name="List Continue 3" w:semiHidden="1" w:unhideWhenUsed="1"/>
+    <w:lsdException w:name="List Continue 4" w:semiHidden="1" w:unhideWhenUsed="1"/>
+    <w:lsdException w:name="List Continue 5" w:semiHidden="1" w:unhideWhenUsed="1"/>
+    <w:lsdException w:name="Message Header" w:semiHidden="1" w:unhideWhenUsed="1"/>
+    <w:lsdException w:name="Subtitle" w:uiPriority="11" w:qFormat="1"/>
+    <w:lsdException w:name="Salutation" w:semiHidden="1" w:unhideWhenUsed="1"/>
+    <w:lsdException w:name="Date" w:semiHidden="1" w:unhideWhenUsed="1"/>
+    <w:lsdException w:name="Body Text First Indent" w:semiHidden="1" w:unhideWhenUsed="1"/>
+    <w:lsdException w:name="Body Text First Indent 2" w:semiHidden="1" w:unhideWhenUsed="1"/>
+    <w:lsdException w:name="Note Heading" w:semiHidden="1" w:unhideWhenUsed="1"/>
+    <w:lsdException w:name="Body Text 2" w:semiHidden="1" w:unhideWhenUsed="1"/>
+    <w:lsdException w:name="Body Text 3" w:semiHidden="1" w:unhideWhenUsed="1"/>
+    <w:lsdException w:name="Body Text Indent 2" w:semiHidden="1" w:unhideWhenUsed="1"/>
+    <w:lsdException w:name="Body Text Indent 3" w:semiHidden="1" w:unhideWhenUsed="1"/>
+    <w:lsdException w:name="Block Text" w:semiHidden="1" w:unhideWhenUsed="1"/>
+    <w:lsdException w:name="Hyperlink" w:semiHidden="1" w:unhideWhenUsed="1"/>
+    <w:lsdException w:name="FollowedHyperlink" w:semiHidden="1" w:unhideWhenUsed="1"/>
+    <w:lsdException w:name="Strong" w:uiPriority="22" w:qFormat="1"/>
+    <w:lsdException w:name="Emphasis" w:uiPriority="20" w:qFormat="1"/>
+    <w:lsdException w:name="Document Map" w:semiHidden="1" w:unhideWhenUsed="1"/>
+    <w:lsdException w:name="Plain Text" w:semiHidden="1" w:unhideWhenUsed="1"/>
+    <w:lsdException w:name="E-mail Signature" w:semiHidden="1" w:unhideWhenUsed="1"/>
+    <w:lsdException w:name="HTML Top of Form" w:semiHidden="1" w:unhideWhenUsed="1"/>
+    <w:lsdException w:name="HTML Bottom of Form" w:semiHidden="1" w:unhideWhenUsed="1"/>
+    <w:lsdException w:name="Normal (Web)" w:semiHidden="1" w:unhideWhenUsed="1"/>
+    <w:lsdException w:name="HTML Acronym" w:semiHidden="1" w:unhideWhenUsed="1"/>
+    <w:lsdException w:name="HTML Address" w:semiHidden="1" w:unhideWhenUsed="1"/>
+    <w:lsdException w:name="HTML Cite" w:semiHidden="1" w:unhideWhenUsed="1"/>
+    <w:lsdException w:name="HTML Code" w:semiHidden="1" w:unhideWhenUsed="1"/>
+    <w:lsdException w:name="HTML Definition" w:semiHidden="1" w:unhideWhenUsed="1"/>
+    <w:lsdException w:name="HTML Keyboard" w:semiHidden="1" w:unhideWhenUsed="1"/>
+    <w:lsdException w:name="HTML Preformatted" w:semiHidden="1" w:unhideWhenUsed="1"/>
+    <w:lsdException w:name="HTML Sample" w:semiHidden="1" w:unhideWhenUsed="1"/>
+    <w:lsdException w:name="HTML Typewriter" w:semiHidden="1" w:unhideWhenUsed="1"/>
+    <w:lsdException w:name="HTML Variable" w:semiHidden="1" w:unhideWhenUsed="1"/>
+    <w:lsdException w:name="Normal Table" w:semiHidden="1" w:unhideWhenUsed="1"/>
+    <w:lsdException w:name="annotation subject" w:semiHidden="1" w:unhideWhenUsed="1"/>
+    <w:lsdException w:name="No List" w:semiHidden="1" w:unhideWhenUsed="1"/>
+    <w:lsdException w:name="Outline List 1" w:semiHidden="1" w:unhideWhenUsed="1"/>
+    <w:lsdException w:name="Outline List 2" w:semiHidden="1" w:unhideWhenUsed="1"/>
+    <w:lsdException w:name="Outline List 3" w:semiHidden="1" w:unhideWhenUsed="1"/>
+    <w:lsdException w:name="Table Simple 1" w:semiHidden="1" w:unhideWhenUsed="1"/>
+    <w:lsdException w:name="Table Simple 2" w:semiHidden="1" w:unhideWhenUsed="1"/>
+    <w:lsdException w:name="Table Simple 3" w:semiHidden="1" w:unhideWhenUsed="1"/>
+    <w:lsdException w:name="Table Classic 1" w:semiHidden="1" w:unhideWhenUsed="1"/>
+    <w:lsdException w:name="Table Classic 2" w:semiHidden="1" w:unhideWhenUsed="1"/>
+    <w:lsdException w:name="Table Classic 3" w:semiHidden="1" w:unhideWhenUsed="1"/>
+    <w:lsdException w:name="Table Classic 4" w:semiHidden="1" w:unhideWhenUsed="1"/>
+    <w:lsdException w:name="Table Colorful 1" w:semiHidden="1" w:unhideWhenUsed="1"/>
+    <w:lsdException w:name="Table Colorful 2" w:semiHidden="1" w:unhideWhenUsed="1"/>
+    <w:lsdException w:name="Table Colorful 3" w:semiHidden="1" w:unhideWhenUsed="1"/>
+    <w:lsdException w:name="Table Columns 1" w:semiHidden="1" w:unhideWhenUsed="1"/>
+    <w:lsdException w:name="Table Columns 2" w:semiHidden="1" w:unhideWhenUsed="1"/>
+    <w:lsdException w:name="Table Columns 3" w:semiHidden="1" w:unhideWhenUsed="1"/>
+    <w:lsdException w:name="Table Columns 4" w:semiHidden="1" w:unhideWhenUsed="1"/>
+    <w:lsdException w:name="Table Columns 5" w:semiHidden="1" w:unhideWhenUsed="1"/>
+    <w:lsdException w:name="Table Grid 1" w:semiHidden="1" w:unhideWhenUsed="1"/>
+    <w:lsdException w:name="Table Grid 2" w:semiHidden="1" w:unhideWhenUsed="1"/>
+    <w:lsdException w:name="Table Grid 3" w:semiHidden="1" w:unhideWhenUsed="1"/>
+    <w:lsdException w:name="Table Grid 4" w:semiHidden="1" w:unhideWhenUsed="1"/>
+    <w:lsdException w:name="Table Grid 5" w:semiHidden="1" w:unhideWhenUsed="1"/>
+    <w:lsdException w:name="Table Grid 6" w:semiHidden="1" w:unhideWhenUsed="1"/>
+    <w:lsdException w:name="Table Grid 7" w:semiHidden="1" w:unhideWhenUsed="1"/>
+    <w:lsdException w:name="Table Grid 8" w:semiHidden="1" w:unhideWhenUsed="1"/>
+    <w:lsdException w:name="Table List 1" w:semiHidden="1" w:unhideWhenUsed="1"/>
+    <w:lsdException w:name="Table List 2" w:semiHidden="1" w:unhideWhenUsed="1"/>
+    <w:lsdException w:name="Table List 3" w:semiHidden="1" w:unhideWhenUsed="1"/>
+    <w:lsdException w:name="Table List 4" w:semiHidden="1" w:unhideWhenUsed="1"/>
+    <w:lsdException w:name="Table List 5" w:semiHidden="1" w:unhideWhenUsed="1"/>
+    <w:lsdException w:name="Table List 6" w:semiHidden="1" w:unhideWhenUsed="1"/>
+    <w:lsdException w:name="Table List 7" w:semiHidden="1" w:unhideWhenUsed="1"/>
+    <w:lsdException w:name="Table List 8" w:semiHidden="1" w:unhideWhenUsed="1"/>
+    <w:lsdException w:name="Table 3D effects 1" w:semiHidden="1" w:unhideWhenUsed="1"/>
+    <w:lsdException w:name="Table 3D effects 2" w:semiHidden="1" w:unhideWhenUsed="1"/>
+    <w:lsdException w:name="Table 3D effects 3" w:semiHidden="1" w:unhideWhenUsed="1"/>
+    <w:lsdException w:name="Table Contemporary" w:semiHidden="1" w:unhideWhenUsed="1"/>
+    <w:lsdException w:name="Table Elegant" w:semiHidden="1" w:unhideWhenUsed="1"/>
+    <w:lsdException w:name="Table Professional" w:semiHidden="1" w:unhideWhenUsed="1"/>
+    <w:lsdException w:name="Table Subtle 1" w:semiHidden="1" w:unhideWhenUsed="1"/>
+    <w:lsdException w:name="Table Subtle 2" w:semiHidden="1" w:unhideWhenUsed="1"/>
+    <w:lsdException w:name="Table Web 1" w:semiHidden="1" w:unhideWhenUsed="1"/>
+    <w:lsdException w:name="Table Web 2" w:semiHidden="1" w:unhideWhenUsed="1"/>
+    <w:lsdException w:name="Table Web 3" w:semiHidden="1" w:unhideWhenUsed="1"/>
+    <w:lsdException w:name="Balloon Text" w:semiHidden="1" w:unhideWhenUsed="1"/>
+    <w:lsdException w:name="Table Grid" w:uiPriority="39"/>
+    <w:lsdException w:name="Table Theme" w:semiHidden="1" w:unhideWhenUsed="1"/>
+    <w:lsdException w:name="Placeholder Text" w:semiHidden="1"/>
+    <w:lsdException w:name="No Spacing" w:uiPriority="1" w:qFormat="1"/>
+    <w:lsdException w:name="Light Shading" w:uiPriority="60"/>
+    <w:lsdException w:name="Light List" w:uiPriority="61"/>
+    <w:lsdException w:name="Light Grid" w:uiPriority="62"/>
+    <w:lsdException w:name="Medium Shading 1" w:uiPriority="63"/>
+    <w:lsdException w:name="Medium Shading 2" w:uiPriority="64"/>
+    <w:lsdException w:name="Medium List 1" w:uiPriority="65"/>
+    <w:lsdException w:name="Medium List 2" w:uiPriority="66"/>
+    <w:lsdException w:name="Medium Grid 1" w:uiPriority="67"/>
+    <w:lsdException w:name="Medium Grid 2" w:uiPriority="68"/>
+    <w:lsdException w:name="Medium Grid 3" w:uiPriority="69"/>
+    <w:lsdException w:name="Dark List" w:uiPriority="70"/>
+    <w:lsdException w:name="Colorful Shading" w:uiPriority="71"/>
+    <w:lsdException w:name="Colorful List" w:uiPriority="72"/>
+    <w:lsdException w:name="Colorful Grid" w:uiPriority="73"/>
+    <w:lsdException w:name="Light Shading Accent 1" w:uiPriority="60"/>
+    <w:lsdException w:name="Light List Accent 1" w:uiPriority="61"/>
+    <w:lsdException w:name="Light Grid Accent 1" w:uiPriority="62"/>
+    <w:lsdException w:name="Medium Shading 1 Accent 1" w:uiPriority="63"/>
+    <w:lsdException w:name="Medium Shading 2 Accent 1" w:uiPriority="64"/>
+    <w:lsdException w:name="Medium List 1 Accent 1" w:uiPriority="65"/>
+    <w:lsdException w:name="Revision" w:semiHidden="1"/>
+    <w:lsdException w:name="List Paragraph" w:uiPriority="34" w:qFormat="1"/>
+    <w:lsdException w:name="Quote" w:uiPriority="29" w:qFormat="1"/>
+    <w:lsdException w:name="Intense Quote" w:uiPriority="30" w:qFormat="1"/>
+    <w:lsdException w:name="Medium List 2 Accent 1" w:uiPriority="66"/>
+    <w:lsdException w:name="Medium Grid 1 Accent 1" w:uiPriority="67"/>
+    <w:lsdException w:name="Medium Grid 2 Accent 1" w:uiPriority="68"/>
+    <w:lsdException w:name="Medium Grid 3 Accent 1" w:uiPriority="69"/>
+    <w:lsdException w:name="Dark List Accent 1" w:uiPriority="70"/>
+    <w:lsdException w:name="Colorful Shading Accent 1" w:uiPriority="71"/>
+    <w:lsdException w:name="Colorful List Accent 1" w:uiPriority="72"/>
+    <w:lsdException w:name="Colorful Grid Accent 1" w:uiPriority="73"/>
+    <w:lsdException w:name="Light Shading Accent 2" w:uiPriority="60"/>
+    <w:lsdException w:name="Light List Accent 2" w:uiPriority="61"/>
+    <w:lsdException w:name="Light Grid Accent 2" w:uiPriority="62"/>
+    <w:lsdException w:name="Medium Shading 1 Accent 2" w:uiPriority="63"/>
+    <w:lsdException w:name="Medium Shading 2 Accent 2" w:uiPriority="64"/>
+    <w:lsdException w:name="Medium List 1 Accent 2" w:uiPriority="65"/>
+    <w:lsdException w:name="Medium List 2 Accent 2" w:uiPriority="66"/>
+    <w:lsdException w:name="Medium Grid 1 Accent 2" w:uiPriority="67"/>
+    <w:lsdException w:name="Medium Grid 2 Accent 2" w:uiPriority="68"/>
+    <w:lsdException w:name="Medium Grid 3 Accent 2" w:uiPriority="69"/>
+    <w:lsdException w:name="Dark List Accent 2" w:uiPriority="70"/>
+    <w:lsdException w:name="Colorful Shading Accent 2" w:uiPriority="71"/>
+    <w:lsdException w:name="Colorful List Accent 2" w:uiPriority="72"/>
+    <w:lsdException w:name="Colorful Grid Accent 2" w:uiPriority="73"/>
+    <w:lsdException w:name="Light Shading Accent 3" w:uiPriority="60"/>
+    <w:lsdException w:name="Light List Accent 3" w:uiPriority="61"/>
+    <w:lsdException w:name="Light Grid Accent 3" w:uiPriority="62"/>
+    <w:lsdException w:name="Medium Shading 1 Accent 3" w:uiPriority="63"/>
+    <w:lsdException w:name="Medium Shading 2 Accent 3" w:uiPriority="64"/>
+    <w:lsdException w:name="Medium List 1 Accent 3" w:uiPriority="65"/>
+    <w:lsdException w:name="Medium List 2 Accent 3" w:uiPriority="66"/>
+    <w:lsdException w:name="Medium Grid 1 Accent 3" w:uiPriority="67"/>
+    <w:lsdException w:name="Medium Grid 2 Accent 3" w:uiPriority="68"/>
+    <w:lsdException w:name="Medium Grid 3 Accent 3" w:uiPriority="69"/>
+    <w:lsdException w:name="Dark List Accent 3" w:uiPriority="70"/>
+    <w:lsdException w:name="Colorful Shading Accent 3" w:uiPriority="71"/>
+    <w:lsdException w:name="Colorful List Accent 3" w:uiPriority="72"/>
+    <w:lsdException w:name="Colorful Grid Accent 3" w:uiPriority="73"/>
+    <w:lsdException w:name="Light Shading Accent 4" w:uiPriority="60"/>
+    <w:lsdException w:name="Light List Accent 4" w:uiPriority="61"/>
+    <w:lsdException w:name="Light Grid Accent 4" w:uiPriority="62"/>
+    <w:lsdException w:name="Medium Shading 1 Accent 4" w:uiPriority="63"/>
+    <w:lsdException w:name="Medium Shading 2 Accent 4" w:uiPriority="64"/>
+    <w:lsdException w:name="Medium List 1 Accent 4" w:uiPriority="65"/>
+    <w:lsdException w:name="Medium List 2 Accent 4" w:uiPriority="66"/>
+    <w:lsdException w:name="Medium Grid 1 Accent 4" w:uiPriority="67"/>
+    <w:lsdException w:name="Medium Grid 2 Accent 4" w:uiPriority="68"/>
+    <w:lsdException w:name="Medium Grid 3 Accent 4" w:uiPriority="69"/>
+    <w:lsdException w:name="Dark List Accent 4" w:uiPriority="70"/>
+    <w:lsdException w:name="Colorful Shading Accent 4" w:uiPriority="71"/>
+    <w:lsdException w:name="Colorful List Accent 4" w:uiPriority="72"/>
+    <w:lsdException w:name="Colorful Grid Accent 4" w:uiPriority="73"/>
+    <w:lsdException w:name="Light Shading Accent 5" w:uiPriority="60"/>
+    <w:lsdException w:name="Light List Accent 5" w:uiPriority="61"/>
+    <w:lsdException w:name="Light Grid Accent 5" w:uiPriority="62"/>
+    <w:lsdException w:name="Medium Shading 1 Accent 5" w:uiPriority="63"/>
+    <w:lsdException w:name="Medium Shading 2 Accent 5" w:uiPriority="64"/>
+    <w:lsdException w:name="Medium List 1 Accent 5" w:uiPriority="65"/>
+    <w:lsdException w:name="Medium List 2 Accent 5" w:uiPriority="66"/>
+    <w:lsdException w:name="Medium Grid 1 Accent 5" w:uiPriority="67"/>
+    <w:lsdException w:name="Medium Grid 2 Accent 5" w:uiPriority="68"/>
+    <w:lsdException w:name="Medium Grid 3 Accent 5" w:uiPriority="69"/>
+    <w:lsdException w:name="Dark List Accent 5" w:uiPriority="70"/>
+    <w:lsdException w:name="Colorful Shading Accent 5" w:uiPriority="71"/>
+    <w:lsdException w:name="Colorful List Accent 5" w:uiPriority="72"/>
+    <w:lsdException w:name="Colorful Grid Accent 5" w:uiPriority="73"/>
+    <w:lsdException w:name="Light Shading Accent 6" w:uiPriority="60"/>
+    <w:lsdException w:name="Light List Accent 6" w:uiPriority="61"/>
+    <w:lsdException w:name="Light Grid Accent 6" w:uiPriority="62"/>
+    <w:lsdException w:name="Medium Shading 1 Accent 6" w:uiPriority="63"/>
+    <w:lsdException w:name="Medium Shading 2 Accent 6" w:uiPriority="64"/>
+    <w:lsdException w:name="Medium List 1 Accent 6" w:uiPriority="65"/>
+    <w:lsdException w:name="Medium List 2 Accent 6" w:uiPriority="66"/>
+    <w:lsdException w:name="Medium Grid 1 Accent 6" w:uiPriority="67"/>
+    <w:lsdException w:name="Medium Grid 2 Accent 6" w:uiPriority="68"/>
+    <w:lsdException w:name="Medium Grid 3 Accent 6" w:uiPriority="69"/>
+    <w:lsdException w:name="Dark List Accent 6" w:uiPriority="70"/>
+    <w:lsdException w:name="Colorful Shading Accent 6" w:uiPriority="71"/>
+    <w:lsdException w:name="Colorful List Accent 6" w:uiPriority="72"/>
+    <w:lsdException w:name="Colorful Grid Accent 6" w:uiPriority="73"/>
+    <w:lsdException w:name="Subtle Emphasis" w:uiPriority="19" w:qFormat="1"/>
+    <w:lsdException w:name="Intense Emphasis" w:uiPriority="21" w:qFormat="1"/>
+    <w:lsdException w:name="Subtle Reference" w:uiPriority="31" w:qFormat="1"/>
+    <w:lsdException w:name="Intense Reference" w:uiPriority="32" w:qFormat="1"/>
+    <w:lsdException w:name="Book Title" w:uiPriority="33" w:qFormat="1"/>
+    <w:lsdException w:name="Bibliography" w:semiHidden="1" w:uiPriority="37" w:unhideWhenUsed="1"/>
+    <w:lsdException w:name="TOC Heading" w:semiHidden="1" w:uiPriority="39" w:unhideWhenUsed="1" w:qFormat="1"/>
+    <w:lsdException w:name="Plain Table 1" w:uiPriority="41"/>
+    <w:lsdException w:name="Plain Table 2" w:uiPriority="42"/>
+    <w:lsdException w:name="Plain Table 3" w:uiPriority="43"/>
+    <w:lsdException w:name="Plain Table 4" w:uiPriority="44"/>
+    <w:lsdException w:name="Plain Table 5" w:uiPriority="45"/>
+    <w:lsdException w:name="Grid Table Light" w:uiPriority="40"/>
+    <w:lsdException w:name="Grid Table 1 Light" w:uiPriority="46"/>
+    <w:lsdException w:name="Grid Table 2" w:uiPriority="47"/>
+    <w:lsdException w:name="Grid Table 3" w:uiPriority="48"/>
+    <w:lsdException w:name="Grid Table 4" w:uiPriority="49"/>
+    <w:lsdException w:name="Grid Table 5 Dark" w:uiPriority="50"/>
+    <w:lsdException w:name="Grid Table 6 Colorful" w:uiPriority="51"/>
+    <w:lsdException w:name="Grid Table 7 Colorful" w:uiPriority="52"/>
+    <w:lsdException w:name="Grid Table 1 Light Accent 1" w:uiPriority="46"/>
+    <w:lsdException w:name="Grid Table 2 Accent 1" w:uiPriority="47"/>
+    <w:lsdException w:name="Grid Table 3 Accent 1" w:uiPriority="48"/>
+    <w:lsdException w:name="Grid Table 4 Accent 1" w:uiPriority="49"/>
+    <w:lsdException w:name="Grid Table 5 Dark Accent 1" w:uiPriority="50"/>
+    <w:lsdException w:name="Grid Table 6 Colorful Accent 1" w:uiPriority="51"/>
+    <w:lsdException w:name="Grid Table 7 Colorful Accent 1" w:uiPriority="52"/>
+    <w:lsdException w:name="Grid Table 1 Light Accent 2" w:uiPriority="46"/>
+    <w:lsdException w:name="Grid Table 2 Accent 2" w:uiPriority="47"/>
+    <w:lsdException w:name="Grid Table 3 Accent 2" w:uiPriority="48"/>
+    <w:lsdException w:name="Grid Table 4 Accent 2" w:uiPriority="49"/>
+    <w:lsdException w:name="Grid Table 5 Dark Accent 2" w:uiPriority="50"/>
+    <w:lsdException w:name="Grid Table 6 Colorful Accent 2" w:uiPriority="51"/>
+    <w:lsdException w:name="Grid Table 7 Colorful Accent 2" w:uiPriority="52"/>
+    <w:lsdException w:name="Grid Table 1 Light Accent 3" w:uiPriority="46"/>
+    <w:lsdException w:name="Grid Table 2 Accent 3" w:uiPriority="47"/>
+    <w:lsdException w:name="Grid Table 3 Accent 3" w:uiPriority="48"/>
+    <w:lsdException w:name="Grid Table 4 Accent 3" w:uiPriority="49"/>
+    <w:lsdException w:name="Grid Table 5 Dark Accent 3" w:uiPriority="50"/>
+    <w:lsdException w:name="Grid Table 6 Colorful Accent 3" w:uiPriority="51"/>
+    <w:lsdException w:name="Grid Table 7 Colorful Accent 3" w:uiPriority="52"/>
+    <w:lsdException w:name="Grid Table 1 Light Accent 4" w:uiPriority="46"/>
+    <w:lsdException w:name="Grid Table 2 Accent 4" w:uiPriority="47"/>
+    <w:lsdException w:name="Grid Table 3 Accent 4" w:uiPriority="48"/>
+    <w:lsdException w:name="Grid Table 4 Accent 4" w:uiPriority="49"/>
+    <w:lsdException w:name="Grid Table 5 Dark Accent 4" w:uiPriority="50"/>
+    <w:lsdException w:name="Grid Table 6 Colorful Accent 4" w:uiPriority="51"/>
+    <w:lsdException w:name="Grid Table 7 Colorful Accent 4" w:uiPriority="52"/>
+    <w:lsdException w:name="Grid Table 1 Light Accent 5" w:uiPriority="46"/>
+    <w:lsdException w:name="Grid Table 2 Accent 5" w:uiPriority="47"/>
+    <w:lsdException w:name="Grid Table 3 Accent 5" w:uiPriority="48"/>
+    <w:lsdException w:name="Grid Table 4 Accent 5" w:uiPriority="49"/>
+    <w:lsdException w:name="Grid Table 5 Dark Accent 5" w:uiPriority="50"/>
+    <w:lsdException w:name="Grid Table 6 Colorful Accent 5" w:uiPriority="51"/>
+    <w:lsdException w:name="Grid Table 7 Colorful Accent 5" w:uiPriority="52"/>
+    <w:lsdException w:name="Grid Table 1 Light Accent 6" w:uiPriority="46"/>
+    <w:lsdException w:name="Grid Table 2 Accent 6" w:uiPriority="47"/>
+    <w:lsdException w:name="Grid Table 3 Accent 6" w:uiPriority="48"/>
+    <w:lsdException w:name="Grid Table 4 Accent 6" w:uiPriority="49"/>
+    <w:lsdException w:name="Grid Table 5 Dark Accent 6" w:uiPriority="50"/>
+    <w:lsdException w:name="Grid Table 6 Colorful Accent 6" w:uiPriority="51"/>
+    <w:lsdException w:name="Grid Table 7 Colorful Accent 6" w:uiPriority="52"/>
+    <w:lsdException w:name="List Table 1 Light" w:uiPriority="46"/>
+    <w:lsdException w:name="List Table 2" w:uiPriority="47"/>
+    <w:lsdException w:name="List Table 3" w:uiPriority="48"/>
+    <w:lsdException w:name="List Table 4" w:uiPriority="49"/>
+    <w:lsdException w:name="List Table 5 Dark" w:uiPriority="50"/>
+    <w:lsdException w:name="List Table 6 Colorful" w:uiPriority="51"/>
+    <w:lsdException w:name="List Table 7 Colorful" w:uiPriority="52"/>
+    <w:lsdException w:name="List Table 1 Light Accent 1" w:uiPriority="46"/>
+    <w:lsdException w:name="List Table 2 Accent 1" w:uiPriority="47"/>
+    <w:lsdException w:name="List Table 3 Accent 1" w:uiPriority="48"/>
+    <w:lsdException w:name="List Table 4 Accent 1" w:uiPriority="49"/>
+    <w:lsdException w:name="List Table 5 Dark Accent 1" w:uiPriority="50"/>
+    <w:lsdException w:name="List Table 6 Colorful Accent 1" w:uiPriority="51"/>
+    <w:lsdException w:name="List Table 7 Colorful Accent 1" w:uiPriority="52"/>
+    <w:lsdException w:name="List Table 1 Light Accent 2" w:uiPriority="46"/>
+    <w:lsdException w:name="List Table 2 Accent 2" w:uiPriority="47"/>
+    <w:lsdException w:name="List Table 3 Accent 2" w:uiPriority="48"/>
+    <w:lsdException w:name="List Table 4 Accent 2" w:uiPriority="49"/>
+    <w:lsdException w:name="List Table 5 Dark Accent 2" w:uiPriority="50"/>
+    <w:lsdException w:name="List Table 6 Colorful Accent 2" w:uiPriority="51"/>
+    <w:lsdException w:name="List Table 7 Colorful Accent 2" w:uiPriority="52"/>
+    <w:lsdException w:name="List Table 1 Light Accent 3" w:uiPriority="46"/>
+    <w:lsdException w:name="List Table 2 Accent 3" w:uiPriority="47"/>
+    <w:lsdException w:name="List Table 3 Accent 3" w:uiPriority="48"/>
+    <w:lsdException w:name="List Table 4 Accent 3" w:uiPriority="49"/>
+    <w:lsdException w:name="List Table 5 Dark Accent 3" w:uiPriority="50"/>
+    <w:lsdException w:name="List Table 6 Colorful Accent 3" w:uiPriority="51"/>
+    <w:lsdException w:name="List Table 7 Colorful Accent 3" w:uiPriority="52"/>
+    <w:lsdException w:name="List Table 1 Light Accent 4" w:uiPriority="46"/>
+    <w:lsdException w:name="List Table 2 Accent 4" w:uiPriority="47"/>
+    <w:lsdException w:name="List Table 3 Accent 4" w:uiPriority="48"/>
+    <w:lsdException w:name="List Table 4 Accent 4" w:uiPriority="49"/>
+    <w:lsdException w:name="List Table 5 Dark Accent 4" w:uiPriority="50"/>
+    <w:lsdException w:name="List Table 6 Colorful Accent 4" w:uiPriority="51"/>
+    <w:lsdException w:name="List Table 7 Colorful Accent 4" w:uiPriority="52"/>
+    <w:lsdException w:name="List Table 1 Light Accent 5" w:uiPriority="46"/>
+    <w:lsdException w:name="List Table 2 Accent 5" w:uiPriority="47"/>
+    <w:lsdException w:name="List Table 3 Accent 5" w:uiPriority="48"/>
+    <w:lsdException w:name="List Table 4 Accent 5" w:uiPriority="49"/>
+    <w:lsdException w:name="List Table 5 Dark Accent 5" w:uiPriority="50"/>
+    <w:lsdException w:name="List Table 6 Colorful Accent 5" w:uiPriority="51"/>
+    <w:lsdException w:name="List Table 7 Colorful Accent 5" w:uiPriority="52"/>
+    <w:lsdException w:name="List Table 1 Light Accent 6" w:uiPriority="46"/>
+    <w:lsdException w:name="List Table 2 Accent 6" w:uiPriority="47"/>
+    <w:lsdException w:name="List Table 3 Accent 6" w:uiPriority="48"/>
+    <w:lsdException w:name="List Table 4 Accent 6" w:uiPriority="49"/>
+    <w:lsdException w:name="List Table 5 Dark Accent 6" w:uiPriority="50"/>
+    <w:lsdException w:name="List Table 6 Colorful Accent 6" w:uiPriority="51"/>
+    <w:lsdException w:name="List Table 7 Colorful Accent 6" w:uiPriority="52"/>
   </w:latentStyles>
   <w:style w:type="paragraph" w:default="1" w:styleId="Normal">
     <w:name w:val="Normal"/>
@@ -3538,7 +3181,6 @@
     <w:uiPriority w:val="99"/>
     <w:semiHidden/>
     <w:unhideWhenUsed/>
-    <w:qFormat/>
     <w:tblPr>
       <w:tblInd w:w="0" w:type="dxa"/>
       <w:tblCellMar>
@@ -3824,7 +3466,7 @@
   <a:extraClrSchemeLst/>
   <a:extLst>
     <a:ext uri="{05A4C25C-085E-4340-85A3-A5531E510DB2}">
-      <thm15:themeFamily xmlns:thm15="http://schemas.microsoft.com/office/thememl/2012/main" xmlns="" name="Office Theme" id="{62F939B6-93AF-4DB8-9C6B-D6C7DFDC589F}" vid="{4A3C46E8-61CC-4603-A589-7422A47A8E4A}"/>
+      <thm15:themeFamily xmlns:thm15="http://schemas.microsoft.com/office/thememl/2012/main" name="Office Theme" id="{62F939B6-93AF-4DB8-9C6B-D6C7DFDC589F}" vid="{4A3C46E8-61CC-4603-A589-7422A47A8E4A}"/>
     </a:ext>
   </a:extLst>
 </a:theme>

</xml_diff>